<commit_message>
update pseudo code doc
</commit_message>
<xml_diff>
--- a/BlackJack PsuedoPsuedoCode.docx
+++ b/BlackJack PsuedoPsuedoCode.docx
@@ -1,153 +1,388 @@
 
 <file path=word/document.xml><?xml version="1.0" encoding="utf-8"?>
-<w:document xmlns:wpc="http://schemas.microsoft.com/office/word/2010/wordprocessingCanvas" xmlns:cx="http://schemas.microsoft.com/office/drawing/2014/chartex" xmlns:cx1="http://schemas.microsoft.com/office/drawing/2015/9/8/chartex" xmlns:cx2="http://schemas.microsoft.com/office/drawing/2015/10/21/chartex" xmlns:mc="http://schemas.openxmlformats.org/markup-compatibility/2006" xmlns:o="urn:schemas-microsoft-com:office:office" xmlns:r="http://schemas.openxmlformats.org/officeDocument/2006/relationships" xmlns:m="http://schemas.openxmlformats.org/officeDocument/2006/math" xmlns:v="urn:schemas-microsoft-com:vml" xmlns:wp14="http://schemas.microsoft.com/office/word/2010/wordprocessingDrawing" xmlns:wp="http://schemas.openxmlformats.org/drawingml/2006/wordprocessingDrawing" xmlns:w10="urn:schemas-microsoft-com:office:word" xmlns:w="http://schemas.openxmlformats.org/wordprocessingml/2006/main" xmlns:w14="http://schemas.microsoft.com/office/word/2010/wordml" xmlns:w15="http://schemas.microsoft.com/office/word/2012/wordml" xmlns:w16se="http://schemas.microsoft.com/office/word/2015/wordml/symex" xmlns:wpg="http://schemas.microsoft.com/office/word/2010/wordprocessingGroup" xmlns:wpi="http://schemas.microsoft.com/office/word/2010/wordprocessingInk" xmlns:wne="http://schemas.microsoft.com/office/word/2006/wordml" xmlns:wps="http://schemas.microsoft.com/office/word/2010/wordprocessingShape" mc:Ignorable="w14 w15 w16se wp14">
+<w:document xmlns:wpc="http://schemas.microsoft.com/office/word/2010/wordprocessingCanvas" xmlns:mo="http://schemas.microsoft.com/office/mac/office/2008/main" xmlns:mc="http://schemas.openxmlformats.org/markup-compatibility/2006" xmlns:mv="urn:schemas-microsoft-com:mac:vml" xmlns:o="urn:schemas-microsoft-com:office:office" xmlns:r="http://schemas.openxmlformats.org/officeDocument/2006/relationships" xmlns:m="http://schemas.openxmlformats.org/officeDocument/2006/math" xmlns:v="urn:schemas-microsoft-com:vml" xmlns:wp14="http://schemas.microsoft.com/office/word/2010/wordprocessingDrawing" xmlns:wp="http://schemas.openxmlformats.org/drawingml/2006/wordprocessingDrawing" xmlns:w10="urn:schemas-microsoft-com:office:word" xmlns:w="http://schemas.openxmlformats.org/wordprocessingml/2006/main" xmlns:w14="http://schemas.microsoft.com/office/word/2010/wordml" xmlns:w15="http://schemas.microsoft.com/office/word/2012/wordml" xmlns:wpg="http://schemas.microsoft.com/office/word/2010/wordprocessingGroup" xmlns:wpi="http://schemas.microsoft.com/office/word/2010/wordprocessingInk" xmlns:wne="http://schemas.microsoft.com/office/word/2006/wordml" xmlns:wps="http://schemas.microsoft.com/office/word/2010/wordprocessingShape" mc:Ignorable="w14 w15 wp14">
   <w:body>
     <w:p>
       <w:pPr>
         <w:pStyle w:val="NoSpacing"/>
       </w:pPr>
       <w:r>
-        <w:t>Rules:</w:t>
-      </w:r>
-    </w:p>
-    <w:p>
-      <w:pPr>
-        <w:pStyle w:val="NoSpacing"/>
-      </w:pPr>
-      <w:r>
-        <w:t>Hit</w:t>
-      </w:r>
-      <w:r>
-        <w:br/>
-        <w:t>Stand</w:t>
-      </w:r>
-      <w:r>
-        <w:br/>
-        <w:t>Split</w:t>
-      </w:r>
-    </w:p>
-    <w:p>
-      <w:pPr>
-        <w:pStyle w:val="NoSpacing"/>
-      </w:pPr>
-    </w:p>
-    <w:p>
-      <w:pPr>
-        <w:pStyle w:val="NoSpacing"/>
-      </w:pPr>
-      <w:r>
-        <w:t>“People”:</w:t>
-      </w:r>
-    </w:p>
-    <w:p>
-      <w:pPr>
-        <w:pStyle w:val="NoSpacing"/>
-      </w:pPr>
-      <w:r>
-        <w:t>Player</w:t>
-      </w:r>
-      <w:r>
-        <w:br/>
-        <w:t>Dealer</w:t>
-      </w:r>
-    </w:p>
-    <w:p>
-      <w:pPr>
-        <w:pStyle w:val="NoSpacing"/>
-      </w:pPr>
-    </w:p>
-    <w:p>
-      <w:pPr>
-        <w:pStyle w:val="NoSpacing"/>
-      </w:pPr>
-      <w:r>
-        <w:t>Actions:</w:t>
-      </w:r>
-    </w:p>
-    <w:p>
-      <w:pPr>
-        <w:pStyle w:val="NoSpacing"/>
-      </w:pPr>
-      <w:r>
-        <w:t>Shuffle</w:t>
-      </w:r>
-      <w:r>
-        <w:br/>
-        <w:t>Draw</w:t>
-      </w:r>
-      <w:r>
-        <w:br/>
-        <w:t>Create Deck</w:t>
-      </w:r>
-    </w:p>
-    <w:p>
-      <w:pPr>
-        <w:pStyle w:val="NoSpacing"/>
-      </w:pPr>
-    </w:p>
-    <w:p>
-      <w:pPr>
-        <w:pStyle w:val="NoSpacing"/>
-      </w:pPr>
-      <w:r>
-        <w:t>Logic of Game:</w:t>
-      </w:r>
-    </w:p>
-    <w:p>
-      <w:pPr>
-        <w:pStyle w:val="NoSpacing"/>
-      </w:pPr>
-      <w:r>
-        <w:t>Deal Cards</w:t>
-      </w:r>
-    </w:p>
-    <w:p>
-      <w:pPr>
-        <w:pStyle w:val="NoSpacing"/>
-      </w:pPr>
-      <w:r>
-        <w:t>Repeat</w:t>
-      </w:r>
-    </w:p>
-    <w:p>
-      <w:pPr>
-        <w:pStyle w:val="NoSpacing"/>
+        <w:t>Add game logic:</w:t>
+      </w:r>
+    </w:p>
+    <w:p>
+      <w:pPr>
+        <w:pStyle w:val="NoSpacing"/>
+        <w:numPr>
+          <w:ilvl w:val="0"/>
+          <w:numId w:val="1"/>
+        </w:numPr>
+      </w:pPr>
+      <w:r>
+        <w:t>Deal two cards to each player. One of the dealer’s cards is face down. Do not add face down card to hand value.</w:t>
+      </w:r>
+    </w:p>
+    <w:p>
+      <w:pPr>
+        <w:pStyle w:val="NoSpacing"/>
+        <w:numPr>
+          <w:ilvl w:val="0"/>
+          <w:numId w:val="1"/>
+        </w:numPr>
+      </w:pPr>
+      <w:r>
+        <w:t>If player Hits, add a card to the player’s deck</w:t>
+      </w:r>
+    </w:p>
+    <w:p>
+      <w:pPr>
+        <w:pStyle w:val="NoSpacing"/>
+        <w:numPr>
+          <w:ilvl w:val="1"/>
+          <w:numId w:val="1"/>
+        </w:numPr>
+      </w:pPr>
+      <w:r>
+        <w:t>Calculate new hand value</w:t>
+      </w:r>
+    </w:p>
+    <w:p>
+      <w:pPr>
+        <w:pStyle w:val="NoSpacing"/>
+        <w:numPr>
+          <w:ilvl w:val="2"/>
+          <w:numId w:val="1"/>
+        </w:numPr>
+      </w:pPr>
+      <w:r>
+        <w:t>Determine winner if Bust or Blackjack</w:t>
+      </w:r>
+    </w:p>
+    <w:p>
+      <w:pPr>
+        <w:pStyle w:val="NoSpacing"/>
+        <w:numPr>
+          <w:ilvl w:val="0"/>
+          <w:numId w:val="1"/>
+        </w:numPr>
+      </w:pPr>
+      <w:r>
+        <w:t>If player stands</w:t>
+      </w:r>
+    </w:p>
+    <w:p>
+      <w:pPr>
+        <w:pStyle w:val="NoSpacing"/>
+        <w:numPr>
+          <w:ilvl w:val="1"/>
+          <w:numId w:val="1"/>
+        </w:numPr>
+      </w:pPr>
+      <w:r>
+        <w:t>Show dealer’s second card</w:t>
+      </w:r>
+    </w:p>
+    <w:p>
+      <w:pPr>
+        <w:pStyle w:val="NoSpacing"/>
+        <w:numPr>
+          <w:ilvl w:val="2"/>
+          <w:numId w:val="1"/>
+        </w:numPr>
+      </w:pPr>
+      <w:r>
+        <w:t>Determine winner</w:t>
+      </w:r>
+    </w:p>
+    <w:p>
+      <w:pPr>
+        <w:pStyle w:val="NoSpacing"/>
+        <w:numPr>
+          <w:ilvl w:val="0"/>
+          <w:numId w:val="1"/>
+        </w:numPr>
+      </w:pPr>
+      <w:r>
+        <w:t>Add value to the win lose count</w:t>
+      </w:r>
+    </w:p>
+    <w:p>
+      <w:pPr>
+        <w:pStyle w:val="NoSpacing"/>
+        <w:numPr>
+          <w:ilvl w:val="0"/>
+          <w:numId w:val="1"/>
+        </w:numPr>
+      </w:pPr>
+      <w:r>
+        <w:t>Display the dialog with winner or loser</w:t>
+      </w:r>
+    </w:p>
+    <w:p>
+      <w:pPr>
+        <w:pStyle w:val="NoSpacing"/>
+        <w:numPr>
+          <w:ilvl w:val="0"/>
+          <w:numId w:val="1"/>
+        </w:numPr>
+      </w:pPr>
+      <w:r>
+        <w:t>Reshuffle deck</w:t>
+      </w:r>
+    </w:p>
+    <w:p>
+      <w:pPr>
+        <w:pStyle w:val="NoSpacing"/>
+        <w:numPr>
+          <w:ilvl w:val="0"/>
+          <w:numId w:val="1"/>
+        </w:numPr>
+      </w:pPr>
+      <w:r>
+        <w:t>Reset player’s hands</w:t>
+      </w:r>
+    </w:p>
+    <w:p>
+      <w:pPr>
+        <w:pStyle w:val="NoSpacing"/>
+      </w:pPr>
+    </w:p>
+    <w:p>
+      <w:pPr>
+        <w:pStyle w:val="NoSpacing"/>
+      </w:pPr>
+      <w:r>
+        <w:t>Create deck class</w:t>
+      </w:r>
+    </w:p>
+    <w:p>
+      <w:pPr>
+        <w:pStyle w:val="NoSpacing"/>
+        <w:numPr>
+          <w:ilvl w:val="0"/>
+          <w:numId w:val="3"/>
+        </w:numPr>
+      </w:pPr>
+      <w:r>
+        <w:t>Holds all cards</w:t>
+      </w:r>
+      <w:r>
+        <w:t>, will create and hold three decks</w:t>
+      </w:r>
+    </w:p>
+    <w:p>
+      <w:pPr>
+        <w:pStyle w:val="NoSpacing"/>
+        <w:numPr>
+          <w:ilvl w:val="0"/>
+          <w:numId w:val="3"/>
+        </w:numPr>
+      </w:pPr>
+      <w:r>
+        <w:t>Shuffles cards in deck</w:t>
+      </w:r>
+    </w:p>
+    <w:p>
+      <w:pPr>
+        <w:pStyle w:val="NoSpacing"/>
+        <w:numPr>
+          <w:ilvl w:val="0"/>
+          <w:numId w:val="3"/>
+        </w:numPr>
+      </w:pPr>
+      <w:r>
+        <w:t>Gets the top card from the stack</w:t>
+      </w:r>
+    </w:p>
+    <w:p>
+      <w:pPr>
+        <w:pStyle w:val="NoSpacing"/>
+        <w:ind w:left="360"/>
+      </w:pPr>
+    </w:p>
+    <w:p>
+      <w:pPr>
+        <w:pStyle w:val="NoSpacing"/>
+        <w:ind w:left="360"/>
+      </w:pPr>
+      <w:r>
+        <w:t>Pseudo code</w:t>
+      </w:r>
+    </w:p>
+    <w:p>
+      <w:pPr>
+        <w:pStyle w:val="NoSpacing"/>
+        <w:ind w:left="360"/>
+      </w:pPr>
+      <w:r>
+        <w:t>Class Deck  {</w:t>
+      </w:r>
+    </w:p>
+    <w:p>
+      <w:pPr>
+        <w:pStyle w:val="NoSpacing"/>
+        <w:ind w:left="360"/>
       </w:pPr>
       <w:r>
         <w:tab/>
-        <w:t>Player Action</w:t>
-      </w:r>
-    </w:p>
-    <w:p>
-      <w:pPr>
-        <w:pStyle w:val="NoSpacing"/>
+        <w:t>static int TOTAL_DECKS = 3</w:t>
+      </w:r>
+    </w:p>
+    <w:p>
+      <w:pPr>
+        <w:pStyle w:val="NoSpacing"/>
+        <w:ind w:left="360"/>
       </w:pPr>
       <w:r>
         <w:tab/>
-        <w:t>Dealer Action</w:t>
-      </w:r>
-    </w:p>
-    <w:p>
-      <w:pPr>
-        <w:pStyle w:val="NoSpacing"/>
+        <w:t>Stack&lt;Card&gt; deck</w:t>
+      </w:r>
+    </w:p>
+    <w:p>
+      <w:pPr>
+        <w:pStyle w:val="NoSpacing"/>
+        <w:ind w:left="360"/>
       </w:pPr>
       <w:r>
         <w:tab/>
       </w:r>
+    </w:p>
+    <w:p>
+      <w:pPr>
+        <w:pStyle w:val="NoSpacing"/>
+        <w:ind w:left="360"/>
+      </w:pPr>
       <w:r>
         <w:tab/>
-        <w:t>Set comparison action</w:t>
-      </w:r>
-    </w:p>
-    <w:p>
-      <w:pPr>
-        <w:pStyle w:val="NoSpacing"/>
-      </w:pPr>
-      <w:r>
-        <w:t>Display Results</w:t>
+        <w:t>Deck() \\ constructor that will initialize and create the cards to go into the stack</w:t>
+      </w:r>
+    </w:p>
+    <w:p>
+      <w:pPr>
+        <w:pStyle w:val="NoSpacing"/>
+        <w:ind w:left="360"/>
+      </w:pPr>
+    </w:p>
+    <w:p>
+      <w:pPr>
+        <w:pStyle w:val="NoSpacing"/>
+        <w:ind w:left="360" w:firstLine="360"/>
+      </w:pPr>
+      <w:r>
+        <w:t>private List&lt;Card&gt; createDeck() \\ will create and return a deck of 52 cards</w:t>
+      </w:r>
+    </w:p>
+    <w:p>
+      <w:pPr>
+        <w:pStyle w:val="NoSpacing"/>
+        <w:ind w:left="360" w:firstLine="360"/>
+      </w:pPr>
+    </w:p>
+    <w:p>
+      <w:pPr>
+        <w:pStyle w:val="NoSpacing"/>
+        <w:ind w:left="360" w:firstLine="360"/>
+      </w:pPr>
+      <w:r>
+        <w:t>public List&lt;Card&gt; shuffleDeck() \\ shuffles the current deck of cards</w:t>
+      </w:r>
+    </w:p>
+    <w:p>
+      <w:pPr>
+        <w:pStyle w:val="NoSpacing"/>
+        <w:ind w:firstLine="360"/>
+      </w:pPr>
+      <w:r>
+        <w:t>}</w:t>
+      </w:r>
+    </w:p>
+    <w:p>
+      <w:pPr>
+        <w:pStyle w:val="NoSpacing"/>
+      </w:pPr>
+    </w:p>
+    <w:p>
+      <w:pPr>
+        <w:pStyle w:val="NoSpacing"/>
+      </w:pPr>
+      <w:r>
+        <w:t>Modify Hand fragment to display cards</w:t>
+      </w:r>
+    </w:p>
+    <w:p>
+      <w:pPr>
+        <w:pStyle w:val="NoSpacing"/>
+        <w:numPr>
+          <w:ilvl w:val="0"/>
+          <w:numId w:val="5"/>
+        </w:numPr>
+      </w:pPr>
+      <w:r>
+        <w:t>Dynamically place cards</w:t>
+      </w:r>
+    </w:p>
+    <w:p>
+      <w:pPr>
+        <w:pStyle w:val="NoSpacing"/>
+        <w:numPr>
+          <w:ilvl w:val="1"/>
+          <w:numId w:val="5"/>
+        </w:numPr>
+      </w:pPr>
+      <w:r>
+        <w:t>At first adding them next to each other is fine overlapping can come later</w:t>
+      </w:r>
+    </w:p>
+    <w:p>
+      <w:pPr>
+        <w:pStyle w:val="NoSpacing"/>
+      </w:pPr>
+    </w:p>
+    <w:p>
+      <w:pPr>
+        <w:pStyle w:val="NoSpacing"/>
+      </w:pPr>
+      <w:r>
+        <w:t>Store Win/Lose count in shared preferences. Display using dialog</w:t>
+      </w:r>
+    </w:p>
+    <w:p>
+      <w:pPr>
+        <w:pStyle w:val="NoSpacing"/>
+        <w:numPr>
+          <w:ilvl w:val="0"/>
+          <w:numId w:val="5"/>
+        </w:numPr>
+      </w:pPr>
+      <w:r>
+        <w:t>Access stats from app bar menu</w:t>
       </w:r>
       <w:bookmarkStart w:id="0" w:name="_GoBack"/>
       <w:bookmarkEnd w:id="0"/>
+    </w:p>
+    <w:p>
+      <w:pPr>
+        <w:pStyle w:val="NoSpacing"/>
+        <w:ind w:left="720"/>
+      </w:pPr>
+    </w:p>
+    <w:p>
+      <w:pPr>
+        <w:pStyle w:val="NoSpacing"/>
+        <w:ind w:left="360" w:firstLine="360"/>
+      </w:pPr>
+    </w:p>
+    <w:p>
+      <w:pPr>
+        <w:pStyle w:val="NoSpacing"/>
+        <w:ind w:left="360" w:firstLine="360"/>
+      </w:pPr>
+    </w:p>
+    <w:p>
+      <w:pPr>
+        <w:pStyle w:val="NoSpacing"/>
+        <w:ind w:left="360" w:firstLine="360"/>
+      </w:pPr>
     </w:p>
     <w:sectPr>
       <w:pgSz w:w="12240" w:h="15840"/>
@@ -159,8 +394,592 @@
 </w:document>
 </file>
 
+<file path=word/numbering.xml><?xml version="1.0" encoding="utf-8"?>
+<w:numbering xmlns:wpc="http://schemas.microsoft.com/office/word/2010/wordprocessingCanvas" xmlns:mo="http://schemas.microsoft.com/office/mac/office/2008/main" xmlns:mc="http://schemas.openxmlformats.org/markup-compatibility/2006" xmlns:mv="urn:schemas-microsoft-com:mac:vml" xmlns:o="urn:schemas-microsoft-com:office:office" xmlns:r="http://schemas.openxmlformats.org/officeDocument/2006/relationships" xmlns:m="http://schemas.openxmlformats.org/officeDocument/2006/math" xmlns:v="urn:schemas-microsoft-com:vml" xmlns:wp14="http://schemas.microsoft.com/office/word/2010/wordprocessingDrawing" xmlns:wp="http://schemas.openxmlformats.org/drawingml/2006/wordprocessingDrawing" xmlns:w10="urn:schemas-microsoft-com:office:word" xmlns:w="http://schemas.openxmlformats.org/wordprocessingml/2006/main" xmlns:w14="http://schemas.microsoft.com/office/word/2010/wordml" xmlns:w15="http://schemas.microsoft.com/office/word/2012/wordml" xmlns:wpg="http://schemas.microsoft.com/office/word/2010/wordprocessingGroup" xmlns:wpi="http://schemas.microsoft.com/office/word/2010/wordprocessingInk" xmlns:wne="http://schemas.microsoft.com/office/word/2006/wordml" xmlns:wps="http://schemas.microsoft.com/office/word/2010/wordprocessingShape" mc:Ignorable="w14 w15 wp14">
+  <w:abstractNum w:abstractNumId="0">
+    <w:nsid w:val="286439DD"/>
+    <w:multiLevelType w:val="hybridMultilevel"/>
+    <w:tmpl w:val="5C28C596"/>
+    <w:lvl w:ilvl="0" w:tplc="04090001">
+      <w:start w:val="1"/>
+      <w:numFmt w:val="bullet"/>
+      <w:lvlText w:val=""/>
+      <w:lvlJc w:val="left"/>
+      <w:pPr>
+        <w:ind w:left="720" w:hanging="360"/>
+      </w:pPr>
+      <w:rPr>
+        <w:rFonts w:ascii="Symbol" w:hAnsi="Symbol" w:hint="default"/>
+      </w:rPr>
+    </w:lvl>
+    <w:lvl w:ilvl="1" w:tplc="04090003">
+      <w:start w:val="1"/>
+      <w:numFmt w:val="bullet"/>
+      <w:lvlText w:val="o"/>
+      <w:lvlJc w:val="left"/>
+      <w:pPr>
+        <w:ind w:left="1800" w:hanging="360"/>
+      </w:pPr>
+      <w:rPr>
+        <w:rFonts w:ascii="Courier New" w:hAnsi="Courier New" w:cs="Courier New" w:hint="default"/>
+      </w:rPr>
+    </w:lvl>
+    <w:lvl w:ilvl="2" w:tplc="04090005" w:tentative="1">
+      <w:start w:val="1"/>
+      <w:numFmt w:val="bullet"/>
+      <w:lvlText w:val=""/>
+      <w:lvlJc w:val="left"/>
+      <w:pPr>
+        <w:ind w:left="2520" w:hanging="360"/>
+      </w:pPr>
+      <w:rPr>
+        <w:rFonts w:ascii="Wingdings" w:hAnsi="Wingdings" w:hint="default"/>
+      </w:rPr>
+    </w:lvl>
+    <w:lvl w:ilvl="3" w:tplc="04090001" w:tentative="1">
+      <w:start w:val="1"/>
+      <w:numFmt w:val="bullet"/>
+      <w:lvlText w:val=""/>
+      <w:lvlJc w:val="left"/>
+      <w:pPr>
+        <w:ind w:left="3240" w:hanging="360"/>
+      </w:pPr>
+      <w:rPr>
+        <w:rFonts w:ascii="Symbol" w:hAnsi="Symbol" w:hint="default"/>
+      </w:rPr>
+    </w:lvl>
+    <w:lvl w:ilvl="4" w:tplc="04090003" w:tentative="1">
+      <w:start w:val="1"/>
+      <w:numFmt w:val="bullet"/>
+      <w:lvlText w:val="o"/>
+      <w:lvlJc w:val="left"/>
+      <w:pPr>
+        <w:ind w:left="3960" w:hanging="360"/>
+      </w:pPr>
+      <w:rPr>
+        <w:rFonts w:ascii="Courier New" w:hAnsi="Courier New" w:cs="Courier New" w:hint="default"/>
+      </w:rPr>
+    </w:lvl>
+    <w:lvl w:ilvl="5" w:tplc="04090005" w:tentative="1">
+      <w:start w:val="1"/>
+      <w:numFmt w:val="bullet"/>
+      <w:lvlText w:val=""/>
+      <w:lvlJc w:val="left"/>
+      <w:pPr>
+        <w:ind w:left="4680" w:hanging="360"/>
+      </w:pPr>
+      <w:rPr>
+        <w:rFonts w:ascii="Wingdings" w:hAnsi="Wingdings" w:hint="default"/>
+      </w:rPr>
+    </w:lvl>
+    <w:lvl w:ilvl="6" w:tplc="04090001" w:tentative="1">
+      <w:start w:val="1"/>
+      <w:numFmt w:val="bullet"/>
+      <w:lvlText w:val=""/>
+      <w:lvlJc w:val="left"/>
+      <w:pPr>
+        <w:ind w:left="5400" w:hanging="360"/>
+      </w:pPr>
+      <w:rPr>
+        <w:rFonts w:ascii="Symbol" w:hAnsi="Symbol" w:hint="default"/>
+      </w:rPr>
+    </w:lvl>
+    <w:lvl w:ilvl="7" w:tplc="04090003" w:tentative="1">
+      <w:start w:val="1"/>
+      <w:numFmt w:val="bullet"/>
+      <w:lvlText w:val="o"/>
+      <w:lvlJc w:val="left"/>
+      <w:pPr>
+        <w:ind w:left="6120" w:hanging="360"/>
+      </w:pPr>
+      <w:rPr>
+        <w:rFonts w:ascii="Courier New" w:hAnsi="Courier New" w:cs="Courier New" w:hint="default"/>
+      </w:rPr>
+    </w:lvl>
+    <w:lvl w:ilvl="8" w:tplc="04090005" w:tentative="1">
+      <w:start w:val="1"/>
+      <w:numFmt w:val="bullet"/>
+      <w:lvlText w:val=""/>
+      <w:lvlJc w:val="left"/>
+      <w:pPr>
+        <w:ind w:left="6840" w:hanging="360"/>
+      </w:pPr>
+      <w:rPr>
+        <w:rFonts w:ascii="Wingdings" w:hAnsi="Wingdings" w:hint="default"/>
+      </w:rPr>
+    </w:lvl>
+  </w:abstractNum>
+  <w:abstractNum w:abstractNumId="1">
+    <w:nsid w:val="41662F40"/>
+    <w:multiLevelType w:val="hybridMultilevel"/>
+    <w:tmpl w:val="DD908B62"/>
+    <w:lvl w:ilvl="0" w:tplc="04090001">
+      <w:start w:val="1"/>
+      <w:numFmt w:val="bullet"/>
+      <w:lvlText w:val=""/>
+      <w:lvlJc w:val="left"/>
+      <w:pPr>
+        <w:ind w:left="720" w:hanging="360"/>
+      </w:pPr>
+      <w:rPr>
+        <w:rFonts w:ascii="Symbol" w:hAnsi="Symbol" w:hint="default"/>
+      </w:rPr>
+    </w:lvl>
+    <w:lvl w:ilvl="1" w:tplc="04090003">
+      <w:start w:val="1"/>
+      <w:numFmt w:val="bullet"/>
+      <w:lvlText w:val="o"/>
+      <w:lvlJc w:val="left"/>
+      <w:pPr>
+        <w:ind w:left="1440" w:hanging="360"/>
+      </w:pPr>
+      <w:rPr>
+        <w:rFonts w:ascii="Courier New" w:hAnsi="Courier New" w:cs="Courier New" w:hint="default"/>
+      </w:rPr>
+    </w:lvl>
+    <w:lvl w:ilvl="2" w:tplc="04090005">
+      <w:start w:val="1"/>
+      <w:numFmt w:val="bullet"/>
+      <w:lvlText w:val=""/>
+      <w:lvlJc w:val="left"/>
+      <w:pPr>
+        <w:ind w:left="2160" w:hanging="360"/>
+      </w:pPr>
+      <w:rPr>
+        <w:rFonts w:ascii="Wingdings" w:hAnsi="Wingdings" w:hint="default"/>
+      </w:rPr>
+    </w:lvl>
+    <w:lvl w:ilvl="3" w:tplc="04090001" w:tentative="1">
+      <w:start w:val="1"/>
+      <w:numFmt w:val="bullet"/>
+      <w:lvlText w:val=""/>
+      <w:lvlJc w:val="left"/>
+      <w:pPr>
+        <w:ind w:left="2880" w:hanging="360"/>
+      </w:pPr>
+      <w:rPr>
+        <w:rFonts w:ascii="Symbol" w:hAnsi="Symbol" w:hint="default"/>
+      </w:rPr>
+    </w:lvl>
+    <w:lvl w:ilvl="4" w:tplc="04090003" w:tentative="1">
+      <w:start w:val="1"/>
+      <w:numFmt w:val="bullet"/>
+      <w:lvlText w:val="o"/>
+      <w:lvlJc w:val="left"/>
+      <w:pPr>
+        <w:ind w:left="3600" w:hanging="360"/>
+      </w:pPr>
+      <w:rPr>
+        <w:rFonts w:ascii="Courier New" w:hAnsi="Courier New" w:cs="Courier New" w:hint="default"/>
+      </w:rPr>
+    </w:lvl>
+    <w:lvl w:ilvl="5" w:tplc="04090005" w:tentative="1">
+      <w:start w:val="1"/>
+      <w:numFmt w:val="bullet"/>
+      <w:lvlText w:val=""/>
+      <w:lvlJc w:val="left"/>
+      <w:pPr>
+        <w:ind w:left="4320" w:hanging="360"/>
+      </w:pPr>
+      <w:rPr>
+        <w:rFonts w:ascii="Wingdings" w:hAnsi="Wingdings" w:hint="default"/>
+      </w:rPr>
+    </w:lvl>
+    <w:lvl w:ilvl="6" w:tplc="04090001" w:tentative="1">
+      <w:start w:val="1"/>
+      <w:numFmt w:val="bullet"/>
+      <w:lvlText w:val=""/>
+      <w:lvlJc w:val="left"/>
+      <w:pPr>
+        <w:ind w:left="5040" w:hanging="360"/>
+      </w:pPr>
+      <w:rPr>
+        <w:rFonts w:ascii="Symbol" w:hAnsi="Symbol" w:hint="default"/>
+      </w:rPr>
+    </w:lvl>
+    <w:lvl w:ilvl="7" w:tplc="04090003" w:tentative="1">
+      <w:start w:val="1"/>
+      <w:numFmt w:val="bullet"/>
+      <w:lvlText w:val="o"/>
+      <w:lvlJc w:val="left"/>
+      <w:pPr>
+        <w:ind w:left="5760" w:hanging="360"/>
+      </w:pPr>
+      <w:rPr>
+        <w:rFonts w:ascii="Courier New" w:hAnsi="Courier New" w:cs="Courier New" w:hint="default"/>
+      </w:rPr>
+    </w:lvl>
+    <w:lvl w:ilvl="8" w:tplc="04090005" w:tentative="1">
+      <w:start w:val="1"/>
+      <w:numFmt w:val="bullet"/>
+      <w:lvlText w:val=""/>
+      <w:lvlJc w:val="left"/>
+      <w:pPr>
+        <w:ind w:left="6480" w:hanging="360"/>
+      </w:pPr>
+      <w:rPr>
+        <w:rFonts w:ascii="Wingdings" w:hAnsi="Wingdings" w:hint="default"/>
+      </w:rPr>
+    </w:lvl>
+  </w:abstractNum>
+  <w:abstractNum w:abstractNumId="2">
+    <w:nsid w:val="5A1807A4"/>
+    <w:multiLevelType w:val="hybridMultilevel"/>
+    <w:tmpl w:val="84E613A0"/>
+    <w:lvl w:ilvl="0" w:tplc="04090001">
+      <w:start w:val="1"/>
+      <w:numFmt w:val="bullet"/>
+      <w:lvlText w:val=""/>
+      <w:lvlJc w:val="left"/>
+      <w:pPr>
+        <w:ind w:left="720" w:hanging="360"/>
+      </w:pPr>
+      <w:rPr>
+        <w:rFonts w:ascii="Symbol" w:hAnsi="Symbol" w:hint="default"/>
+      </w:rPr>
+    </w:lvl>
+    <w:lvl w:ilvl="1" w:tplc="04090003" w:tentative="1">
+      <w:start w:val="1"/>
+      <w:numFmt w:val="bullet"/>
+      <w:lvlText w:val="o"/>
+      <w:lvlJc w:val="left"/>
+      <w:pPr>
+        <w:ind w:left="1440" w:hanging="360"/>
+      </w:pPr>
+      <w:rPr>
+        <w:rFonts w:ascii="Courier New" w:hAnsi="Courier New" w:cs="Courier New" w:hint="default"/>
+      </w:rPr>
+    </w:lvl>
+    <w:lvl w:ilvl="2" w:tplc="04090005" w:tentative="1">
+      <w:start w:val="1"/>
+      <w:numFmt w:val="bullet"/>
+      <w:lvlText w:val=""/>
+      <w:lvlJc w:val="left"/>
+      <w:pPr>
+        <w:ind w:left="2160" w:hanging="360"/>
+      </w:pPr>
+      <w:rPr>
+        <w:rFonts w:ascii="Wingdings" w:hAnsi="Wingdings" w:hint="default"/>
+      </w:rPr>
+    </w:lvl>
+    <w:lvl w:ilvl="3" w:tplc="04090001" w:tentative="1">
+      <w:start w:val="1"/>
+      <w:numFmt w:val="bullet"/>
+      <w:lvlText w:val=""/>
+      <w:lvlJc w:val="left"/>
+      <w:pPr>
+        <w:ind w:left="2880" w:hanging="360"/>
+      </w:pPr>
+      <w:rPr>
+        <w:rFonts w:ascii="Symbol" w:hAnsi="Symbol" w:hint="default"/>
+      </w:rPr>
+    </w:lvl>
+    <w:lvl w:ilvl="4" w:tplc="04090003" w:tentative="1">
+      <w:start w:val="1"/>
+      <w:numFmt w:val="bullet"/>
+      <w:lvlText w:val="o"/>
+      <w:lvlJc w:val="left"/>
+      <w:pPr>
+        <w:ind w:left="3600" w:hanging="360"/>
+      </w:pPr>
+      <w:rPr>
+        <w:rFonts w:ascii="Courier New" w:hAnsi="Courier New" w:cs="Courier New" w:hint="default"/>
+      </w:rPr>
+    </w:lvl>
+    <w:lvl w:ilvl="5" w:tplc="04090005" w:tentative="1">
+      <w:start w:val="1"/>
+      <w:numFmt w:val="bullet"/>
+      <w:lvlText w:val=""/>
+      <w:lvlJc w:val="left"/>
+      <w:pPr>
+        <w:ind w:left="4320" w:hanging="360"/>
+      </w:pPr>
+      <w:rPr>
+        <w:rFonts w:ascii="Wingdings" w:hAnsi="Wingdings" w:hint="default"/>
+      </w:rPr>
+    </w:lvl>
+    <w:lvl w:ilvl="6" w:tplc="04090001" w:tentative="1">
+      <w:start w:val="1"/>
+      <w:numFmt w:val="bullet"/>
+      <w:lvlText w:val=""/>
+      <w:lvlJc w:val="left"/>
+      <w:pPr>
+        <w:ind w:left="5040" w:hanging="360"/>
+      </w:pPr>
+      <w:rPr>
+        <w:rFonts w:ascii="Symbol" w:hAnsi="Symbol" w:hint="default"/>
+      </w:rPr>
+    </w:lvl>
+    <w:lvl w:ilvl="7" w:tplc="04090003" w:tentative="1">
+      <w:start w:val="1"/>
+      <w:numFmt w:val="bullet"/>
+      <w:lvlText w:val="o"/>
+      <w:lvlJc w:val="left"/>
+      <w:pPr>
+        <w:ind w:left="5760" w:hanging="360"/>
+      </w:pPr>
+      <w:rPr>
+        <w:rFonts w:ascii="Courier New" w:hAnsi="Courier New" w:cs="Courier New" w:hint="default"/>
+      </w:rPr>
+    </w:lvl>
+    <w:lvl w:ilvl="8" w:tplc="04090005" w:tentative="1">
+      <w:start w:val="1"/>
+      <w:numFmt w:val="bullet"/>
+      <w:lvlText w:val=""/>
+      <w:lvlJc w:val="left"/>
+      <w:pPr>
+        <w:ind w:left="6480" w:hanging="360"/>
+      </w:pPr>
+      <w:rPr>
+        <w:rFonts w:ascii="Wingdings" w:hAnsi="Wingdings" w:hint="default"/>
+      </w:rPr>
+    </w:lvl>
+  </w:abstractNum>
+  <w:abstractNum w:abstractNumId="3">
+    <w:nsid w:val="5ABD4596"/>
+    <w:multiLevelType w:val="hybridMultilevel"/>
+    <w:tmpl w:val="E872FD62"/>
+    <w:lvl w:ilvl="0" w:tplc="32FEC032">
+      <w:numFmt w:val="bullet"/>
+      <w:lvlText w:val="-"/>
+      <w:lvlJc w:val="left"/>
+      <w:pPr>
+        <w:ind w:left="720" w:hanging="360"/>
+      </w:pPr>
+      <w:rPr>
+        <w:rFonts w:ascii="Calibri" w:eastAsiaTheme="minorHAnsi" w:hAnsi="Calibri" w:cstheme="minorBidi" w:hint="default"/>
+      </w:rPr>
+    </w:lvl>
+    <w:lvl w:ilvl="1" w:tplc="04090003" w:tentative="1">
+      <w:start w:val="1"/>
+      <w:numFmt w:val="bullet"/>
+      <w:lvlText w:val="o"/>
+      <w:lvlJc w:val="left"/>
+      <w:pPr>
+        <w:ind w:left="1440" w:hanging="360"/>
+      </w:pPr>
+      <w:rPr>
+        <w:rFonts w:ascii="Courier New" w:hAnsi="Courier New" w:cs="Courier New" w:hint="default"/>
+      </w:rPr>
+    </w:lvl>
+    <w:lvl w:ilvl="2" w:tplc="04090005" w:tentative="1">
+      <w:start w:val="1"/>
+      <w:numFmt w:val="bullet"/>
+      <w:lvlText w:val=""/>
+      <w:lvlJc w:val="left"/>
+      <w:pPr>
+        <w:ind w:left="2160" w:hanging="360"/>
+      </w:pPr>
+      <w:rPr>
+        <w:rFonts w:ascii="Wingdings" w:hAnsi="Wingdings" w:hint="default"/>
+      </w:rPr>
+    </w:lvl>
+    <w:lvl w:ilvl="3" w:tplc="04090001" w:tentative="1">
+      <w:start w:val="1"/>
+      <w:numFmt w:val="bullet"/>
+      <w:lvlText w:val=""/>
+      <w:lvlJc w:val="left"/>
+      <w:pPr>
+        <w:ind w:left="2880" w:hanging="360"/>
+      </w:pPr>
+      <w:rPr>
+        <w:rFonts w:ascii="Symbol" w:hAnsi="Symbol" w:hint="default"/>
+      </w:rPr>
+    </w:lvl>
+    <w:lvl w:ilvl="4" w:tplc="04090003" w:tentative="1">
+      <w:start w:val="1"/>
+      <w:numFmt w:val="bullet"/>
+      <w:lvlText w:val="o"/>
+      <w:lvlJc w:val="left"/>
+      <w:pPr>
+        <w:ind w:left="3600" w:hanging="360"/>
+      </w:pPr>
+      <w:rPr>
+        <w:rFonts w:ascii="Courier New" w:hAnsi="Courier New" w:cs="Courier New" w:hint="default"/>
+      </w:rPr>
+    </w:lvl>
+    <w:lvl w:ilvl="5" w:tplc="04090005" w:tentative="1">
+      <w:start w:val="1"/>
+      <w:numFmt w:val="bullet"/>
+      <w:lvlText w:val=""/>
+      <w:lvlJc w:val="left"/>
+      <w:pPr>
+        <w:ind w:left="4320" w:hanging="360"/>
+      </w:pPr>
+      <w:rPr>
+        <w:rFonts w:ascii="Wingdings" w:hAnsi="Wingdings" w:hint="default"/>
+      </w:rPr>
+    </w:lvl>
+    <w:lvl w:ilvl="6" w:tplc="04090001" w:tentative="1">
+      <w:start w:val="1"/>
+      <w:numFmt w:val="bullet"/>
+      <w:lvlText w:val=""/>
+      <w:lvlJc w:val="left"/>
+      <w:pPr>
+        <w:ind w:left="5040" w:hanging="360"/>
+      </w:pPr>
+      <w:rPr>
+        <w:rFonts w:ascii="Symbol" w:hAnsi="Symbol" w:hint="default"/>
+      </w:rPr>
+    </w:lvl>
+    <w:lvl w:ilvl="7" w:tplc="04090003" w:tentative="1">
+      <w:start w:val="1"/>
+      <w:numFmt w:val="bullet"/>
+      <w:lvlText w:val="o"/>
+      <w:lvlJc w:val="left"/>
+      <w:pPr>
+        <w:ind w:left="5760" w:hanging="360"/>
+      </w:pPr>
+      <w:rPr>
+        <w:rFonts w:ascii="Courier New" w:hAnsi="Courier New" w:cs="Courier New" w:hint="default"/>
+      </w:rPr>
+    </w:lvl>
+    <w:lvl w:ilvl="8" w:tplc="04090005" w:tentative="1">
+      <w:start w:val="1"/>
+      <w:numFmt w:val="bullet"/>
+      <w:lvlText w:val=""/>
+      <w:lvlJc w:val="left"/>
+      <w:pPr>
+        <w:ind w:left="6480" w:hanging="360"/>
+      </w:pPr>
+      <w:rPr>
+        <w:rFonts w:ascii="Wingdings" w:hAnsi="Wingdings" w:hint="default"/>
+      </w:rPr>
+    </w:lvl>
+  </w:abstractNum>
+  <w:abstractNum w:abstractNumId="4">
+    <w:nsid w:val="6EC07E6E"/>
+    <w:multiLevelType w:val="hybridMultilevel"/>
+    <w:tmpl w:val="3452A820"/>
+    <w:lvl w:ilvl="0" w:tplc="04090001">
+      <w:start w:val="1"/>
+      <w:numFmt w:val="bullet"/>
+      <w:lvlText w:val=""/>
+      <w:lvlJc w:val="left"/>
+      <w:pPr>
+        <w:ind w:left="720" w:hanging="360"/>
+      </w:pPr>
+      <w:rPr>
+        <w:rFonts w:ascii="Symbol" w:hAnsi="Symbol" w:hint="default"/>
+      </w:rPr>
+    </w:lvl>
+    <w:lvl w:ilvl="1" w:tplc="04090003" w:tentative="1">
+      <w:start w:val="1"/>
+      <w:numFmt w:val="bullet"/>
+      <w:lvlText w:val="o"/>
+      <w:lvlJc w:val="left"/>
+      <w:pPr>
+        <w:ind w:left="1440" w:hanging="360"/>
+      </w:pPr>
+      <w:rPr>
+        <w:rFonts w:ascii="Courier New" w:hAnsi="Courier New" w:cs="Courier New" w:hint="default"/>
+      </w:rPr>
+    </w:lvl>
+    <w:lvl w:ilvl="2" w:tplc="04090005" w:tentative="1">
+      <w:start w:val="1"/>
+      <w:numFmt w:val="bullet"/>
+      <w:lvlText w:val=""/>
+      <w:lvlJc w:val="left"/>
+      <w:pPr>
+        <w:ind w:left="2160" w:hanging="360"/>
+      </w:pPr>
+      <w:rPr>
+        <w:rFonts w:ascii="Wingdings" w:hAnsi="Wingdings" w:hint="default"/>
+      </w:rPr>
+    </w:lvl>
+    <w:lvl w:ilvl="3" w:tplc="04090001" w:tentative="1">
+      <w:start w:val="1"/>
+      <w:numFmt w:val="bullet"/>
+      <w:lvlText w:val=""/>
+      <w:lvlJc w:val="left"/>
+      <w:pPr>
+        <w:ind w:left="2880" w:hanging="360"/>
+      </w:pPr>
+      <w:rPr>
+        <w:rFonts w:ascii="Symbol" w:hAnsi="Symbol" w:hint="default"/>
+      </w:rPr>
+    </w:lvl>
+    <w:lvl w:ilvl="4" w:tplc="04090003" w:tentative="1">
+      <w:start w:val="1"/>
+      <w:numFmt w:val="bullet"/>
+      <w:lvlText w:val="o"/>
+      <w:lvlJc w:val="left"/>
+      <w:pPr>
+        <w:ind w:left="3600" w:hanging="360"/>
+      </w:pPr>
+      <w:rPr>
+        <w:rFonts w:ascii="Courier New" w:hAnsi="Courier New" w:cs="Courier New" w:hint="default"/>
+      </w:rPr>
+    </w:lvl>
+    <w:lvl w:ilvl="5" w:tplc="04090005" w:tentative="1">
+      <w:start w:val="1"/>
+      <w:numFmt w:val="bullet"/>
+      <w:lvlText w:val=""/>
+      <w:lvlJc w:val="left"/>
+      <w:pPr>
+        <w:ind w:left="4320" w:hanging="360"/>
+      </w:pPr>
+      <w:rPr>
+        <w:rFonts w:ascii="Wingdings" w:hAnsi="Wingdings" w:hint="default"/>
+      </w:rPr>
+    </w:lvl>
+    <w:lvl w:ilvl="6" w:tplc="04090001" w:tentative="1">
+      <w:start w:val="1"/>
+      <w:numFmt w:val="bullet"/>
+      <w:lvlText w:val=""/>
+      <w:lvlJc w:val="left"/>
+      <w:pPr>
+        <w:ind w:left="5040" w:hanging="360"/>
+      </w:pPr>
+      <w:rPr>
+        <w:rFonts w:ascii="Symbol" w:hAnsi="Symbol" w:hint="default"/>
+      </w:rPr>
+    </w:lvl>
+    <w:lvl w:ilvl="7" w:tplc="04090003" w:tentative="1">
+      <w:start w:val="1"/>
+      <w:numFmt w:val="bullet"/>
+      <w:lvlText w:val="o"/>
+      <w:lvlJc w:val="left"/>
+      <w:pPr>
+        <w:ind w:left="5760" w:hanging="360"/>
+      </w:pPr>
+      <w:rPr>
+        <w:rFonts w:ascii="Courier New" w:hAnsi="Courier New" w:cs="Courier New" w:hint="default"/>
+      </w:rPr>
+    </w:lvl>
+    <w:lvl w:ilvl="8" w:tplc="04090005" w:tentative="1">
+      <w:start w:val="1"/>
+      <w:numFmt w:val="bullet"/>
+      <w:lvlText w:val=""/>
+      <w:lvlJc w:val="left"/>
+      <w:pPr>
+        <w:ind w:left="6480" w:hanging="360"/>
+      </w:pPr>
+      <w:rPr>
+        <w:rFonts w:ascii="Wingdings" w:hAnsi="Wingdings" w:hint="default"/>
+      </w:rPr>
+    </w:lvl>
+  </w:abstractNum>
+  <w:num w:numId="1">
+    <w:abstractNumId w:val="1"/>
+  </w:num>
+  <w:num w:numId="2">
+    <w:abstractNumId w:val="4"/>
+  </w:num>
+  <w:num w:numId="3">
+    <w:abstractNumId w:val="2"/>
+  </w:num>
+  <w:num w:numId="4">
+    <w:abstractNumId w:val="3"/>
+  </w:num>
+  <w:num w:numId="5">
+    <w:abstractNumId w:val="0"/>
+  </w:num>
+</w:numbering>
+</file>
+
 <file path=word/styles.xml><?xml version="1.0" encoding="utf-8"?>
-<w:styles xmlns:mc="http://schemas.openxmlformats.org/markup-compatibility/2006" xmlns:r="http://schemas.openxmlformats.org/officeDocument/2006/relationships" xmlns:w="http://schemas.openxmlformats.org/wordprocessingml/2006/main" xmlns:w14="http://schemas.microsoft.com/office/word/2010/wordml" xmlns:w15="http://schemas.microsoft.com/office/word/2012/wordml" xmlns:w16se="http://schemas.microsoft.com/office/word/2015/wordml/symex" mc:Ignorable="w14 w15 w16se">
+<w:styles xmlns:mc="http://schemas.openxmlformats.org/markup-compatibility/2006" xmlns:r="http://schemas.openxmlformats.org/officeDocument/2006/relationships" xmlns:w="http://schemas.openxmlformats.org/wordprocessingml/2006/main" xmlns:w14="http://schemas.microsoft.com/office/word/2010/wordml" xmlns:w15="http://schemas.microsoft.com/office/word/2012/wordml" mc:Ignorable="w14 w15">
   <w:docDefaults>
     <w:rPrDefault>
       <w:rPr>
@@ -176,7 +995,7 @@
       </w:pPr>
     </w:pPrDefault>
   </w:docDefaults>
-  <w:latentStyles w:defLockedState="0" w:defUIPriority="99" w:defSemiHidden="0" w:defUnhideWhenUsed="0" w:defQFormat="0" w:count="372">
+  <w:latentStyles w:defLockedState="0" w:defUIPriority="99" w:defSemiHidden="0" w:defUnhideWhenUsed="0" w:defQFormat="0" w:count="380">
     <w:lsdException w:name="Normal" w:uiPriority="0" w:qFormat="1"/>
     <w:lsdException w:name="heading 1" w:uiPriority="9" w:qFormat="1"/>
     <w:lsdException w:name="heading 2" w:semiHidden="1" w:uiPriority="9" w:unhideWhenUsed="1" w:qFormat="1"/>
@@ -548,7 +1367,6 @@
     <w:lsdException w:name="List Table 5 Dark Accent 6" w:uiPriority="50"/>
     <w:lsdException w:name="List Table 6 Colorful Accent 6" w:uiPriority="51"/>
     <w:lsdException w:name="List Table 7 Colorful Accent 6" w:uiPriority="52"/>
-    <w:lsdException w:name="Mention" w:semiHidden="1" w:unhideWhenUsed="1"/>
   </w:latentStyles>
   <w:style w:type="paragraph" w:default="1" w:styleId="Normal">
     <w:name w:val="Normal"/>

</xml_diff>

<commit_message>
Added my name to what I was doing in the doc file
</commit_message>
<xml_diff>
--- a/BlackJack PsuedoPsuedoCode.docx
+++ b/BlackJack PsuedoPsuedoCode.docx
@@ -1,12 +1,14 @@
 
 <file path=word/document.xml><?xml version="1.0" encoding="utf-8"?>
-<w:document xmlns:wpc="http://schemas.microsoft.com/office/word/2010/wordprocessingCanvas" xmlns:mo="http://schemas.microsoft.com/office/mac/office/2008/main" xmlns:mc="http://schemas.openxmlformats.org/markup-compatibility/2006" xmlns:mv="urn:schemas-microsoft-com:mac:vml" xmlns:o="urn:schemas-microsoft-com:office:office" xmlns:r="http://schemas.openxmlformats.org/officeDocument/2006/relationships" xmlns:m="http://schemas.openxmlformats.org/officeDocument/2006/math" xmlns:v="urn:schemas-microsoft-com:vml" xmlns:wp14="http://schemas.microsoft.com/office/word/2010/wordprocessingDrawing" xmlns:wp="http://schemas.openxmlformats.org/drawingml/2006/wordprocessingDrawing" xmlns:w10="urn:schemas-microsoft-com:office:word" xmlns:w="http://schemas.openxmlformats.org/wordprocessingml/2006/main" xmlns:w14="http://schemas.microsoft.com/office/word/2010/wordml" xmlns:w15="http://schemas.microsoft.com/office/word/2012/wordml" xmlns:wpg="http://schemas.microsoft.com/office/word/2010/wordprocessingGroup" xmlns:wpi="http://schemas.microsoft.com/office/word/2010/wordprocessingInk" xmlns:wne="http://schemas.microsoft.com/office/word/2006/wordml" xmlns:wps="http://schemas.microsoft.com/office/word/2010/wordprocessingShape" mc:Ignorable="w14 w15 wp14">
+<w:document xmlns:o="urn:schemas-microsoft-com:office:office" xmlns:r="http://schemas.openxmlformats.org/officeDocument/2006/relationships" xmlns:v="urn:schemas-microsoft-com:vml" xmlns:w="http://schemas.openxmlformats.org/wordprocessingml/2006/main" xmlns:w10="urn:schemas-microsoft-com:office:word" xmlns:wp="http://schemas.openxmlformats.org/drawingml/2006/wordprocessingDrawing" xmlns:wps="http://schemas.microsoft.com/office/word/2010/wordprocessingShape" xmlns:wpg="http://schemas.microsoft.com/office/word/2010/wordprocessingGroup" xmlns:mc="http://schemas.openxmlformats.org/markup-compatibility/2006" xmlns:wp14="http://schemas.microsoft.com/office/word/2010/wordprocessingDrawing" xmlns:w14="http://schemas.microsoft.com/office/word/2010/wordml" mc:Ignorable="w14 wp14">
   <w:body>
     <w:p>
       <w:pPr>
         <w:pStyle w:val="NoSpacing"/>
-      </w:pPr>
-      <w:r>
+        <w:rPr/>
+      </w:pPr>
+      <w:r>
+        <w:rPr/>
         <w:t>Add game logic:</w:t>
       </w:r>
     </w:p>
@@ -17,8 +19,10 @@
           <w:ilvl w:val="0"/>
           <w:numId w:val="1"/>
         </w:numPr>
-      </w:pPr>
-      <w:r>
+        <w:rPr/>
+      </w:pPr>
+      <w:r>
+        <w:rPr/>
         <w:t>Deal two cards to each player. One of the dealer’s cards is face down. Do not add face down card to hand value.</w:t>
       </w:r>
     </w:p>
@@ -29,8 +33,10 @@
           <w:ilvl w:val="0"/>
           <w:numId w:val="1"/>
         </w:numPr>
-      </w:pPr>
-      <w:r>
+        <w:rPr/>
+      </w:pPr>
+      <w:r>
+        <w:rPr/>
         <w:t>If player Hits, add a card to the player’s deck</w:t>
       </w:r>
     </w:p>
@@ -41,8 +47,10 @@
           <w:ilvl w:val="1"/>
           <w:numId w:val="1"/>
         </w:numPr>
-      </w:pPr>
-      <w:r>
+        <w:rPr/>
+      </w:pPr>
+      <w:r>
+        <w:rPr/>
         <w:t>Calculate new hand value</w:t>
       </w:r>
     </w:p>
@@ -53,8 +61,10 @@
           <w:ilvl w:val="2"/>
           <w:numId w:val="1"/>
         </w:numPr>
-      </w:pPr>
-      <w:r>
+        <w:rPr/>
+      </w:pPr>
+      <w:r>
+        <w:rPr/>
         <w:t>Determine winner if Bust or Blackjack</w:t>
       </w:r>
     </w:p>
@@ -65,8 +75,10 @@
           <w:ilvl w:val="0"/>
           <w:numId w:val="1"/>
         </w:numPr>
-      </w:pPr>
-      <w:r>
+        <w:rPr/>
+      </w:pPr>
+      <w:r>
+        <w:rPr/>
         <w:t>If player stands</w:t>
       </w:r>
     </w:p>
@@ -77,8 +89,10 @@
           <w:ilvl w:val="1"/>
           <w:numId w:val="1"/>
         </w:numPr>
-      </w:pPr>
-      <w:r>
+        <w:rPr/>
+      </w:pPr>
+      <w:r>
+        <w:rPr/>
         <w:t>Show dealer’s second card</w:t>
       </w:r>
     </w:p>
@@ -89,8 +103,10 @@
           <w:ilvl w:val="2"/>
           <w:numId w:val="1"/>
         </w:numPr>
-      </w:pPr>
-      <w:r>
+        <w:rPr/>
+      </w:pPr>
+      <w:r>
+        <w:rPr/>
         <w:t>Determine winner</w:t>
       </w:r>
     </w:p>
@@ -101,8 +117,10 @@
           <w:ilvl w:val="0"/>
           <w:numId w:val="1"/>
         </w:numPr>
-      </w:pPr>
-      <w:r>
+        <w:rPr/>
+      </w:pPr>
+      <w:r>
+        <w:rPr/>
         <w:t>Add value to the win lose count</w:t>
       </w:r>
     </w:p>
@@ -113,8 +131,10 @@
           <w:ilvl w:val="0"/>
           <w:numId w:val="1"/>
         </w:numPr>
-      </w:pPr>
-      <w:r>
+        <w:rPr/>
+      </w:pPr>
+      <w:r>
+        <w:rPr/>
         <w:t>Display the dialog with winner or loser</w:t>
       </w:r>
     </w:p>
@@ -125,8 +145,10 @@
           <w:ilvl w:val="0"/>
           <w:numId w:val="1"/>
         </w:numPr>
-      </w:pPr>
-      <w:r>
+        <w:rPr/>
+      </w:pPr>
+      <w:r>
+        <w:rPr/>
         <w:t>Reshuffle deck</w:t>
       </w:r>
     </w:p>
@@ -137,22 +159,223 @@
           <w:ilvl w:val="0"/>
           <w:numId w:val="1"/>
         </w:numPr>
-      </w:pPr>
-      <w:r>
+        <w:rPr/>
+      </w:pPr>
+      <w:r>
+        <w:rPr/>
         <w:t>Reset player’s hands</w:t>
       </w:r>
     </w:p>
     <w:p>
       <w:pPr>
         <w:pStyle w:val="NoSpacing"/>
-      </w:pPr>
-    </w:p>
-    <w:p>
-      <w:pPr>
-        <w:pStyle w:val="NoSpacing"/>
-      </w:pPr>
-      <w:r>
+        <w:rPr/>
+      </w:pPr>
+      <w:r>
+        <w:rPr/>
+      </w:r>
+    </w:p>
+    <w:p>
+      <w:pPr>
+        <w:pStyle w:val="NoSpacing"/>
+        <w:rPr/>
+      </w:pPr>
+      <w:r>
+        <w:rPr/>
         <w:t>Create deck class</w:t>
+      </w:r>
+    </w:p>
+    <w:p>
+      <w:pPr>
+        <w:pStyle w:val="NoSpacing"/>
+        <w:numPr>
+          <w:ilvl w:val="0"/>
+          <w:numId w:val="2"/>
+        </w:numPr>
+        <w:rPr/>
+      </w:pPr>
+      <w:r>
+        <w:rPr/>
+        <w:t>Holds all cards, will create and hold three decks</w:t>
+      </w:r>
+    </w:p>
+    <w:p>
+      <w:pPr>
+        <w:pStyle w:val="NoSpacing"/>
+        <w:numPr>
+          <w:ilvl w:val="0"/>
+          <w:numId w:val="2"/>
+        </w:numPr>
+        <w:rPr/>
+      </w:pPr>
+      <w:r>
+        <w:rPr/>
+        <w:t>Shuffles cards in deck</w:t>
+      </w:r>
+    </w:p>
+    <w:p>
+      <w:pPr>
+        <w:pStyle w:val="NoSpacing"/>
+        <w:numPr>
+          <w:ilvl w:val="0"/>
+          <w:numId w:val="2"/>
+        </w:numPr>
+        <w:rPr/>
+      </w:pPr>
+      <w:r>
+        <w:rPr/>
+        <w:t>Gets the top card from the stack</w:t>
+      </w:r>
+    </w:p>
+    <w:p>
+      <w:pPr>
+        <w:pStyle w:val="NoSpacing"/>
+        <w:ind w:left="360" w:hanging="0"/>
+        <w:rPr/>
+      </w:pPr>
+      <w:r>
+        <w:rPr/>
+      </w:r>
+    </w:p>
+    <w:p>
+      <w:pPr>
+        <w:pStyle w:val="NoSpacing"/>
+        <w:ind w:left="360" w:hanging="0"/>
+        <w:rPr/>
+      </w:pPr>
+      <w:r>
+        <w:rPr/>
+        <w:t>Pseudo code</w:t>
+      </w:r>
+    </w:p>
+    <w:p>
+      <w:pPr>
+        <w:pStyle w:val="NoSpacing"/>
+        <w:ind w:left="360" w:hanging="0"/>
+        <w:rPr/>
+      </w:pPr>
+      <w:r>
+        <w:rPr/>
+        <w:t>Class Deck  {</w:t>
+      </w:r>
+    </w:p>
+    <w:p>
+      <w:pPr>
+        <w:pStyle w:val="NoSpacing"/>
+        <w:ind w:left="360" w:hanging="0"/>
+        <w:rPr/>
+      </w:pPr>
+      <w:r>
+        <w:rPr/>
+        <w:tab/>
+        <w:t>static int TOTAL_DECKS = 3</w:t>
+      </w:r>
+    </w:p>
+    <w:p>
+      <w:pPr>
+        <w:pStyle w:val="NoSpacing"/>
+        <w:ind w:left="360" w:hanging="0"/>
+        <w:rPr/>
+      </w:pPr>
+      <w:r>
+        <w:rPr/>
+        <w:tab/>
+        <w:t>Stack&lt;Card&gt; deck</w:t>
+      </w:r>
+    </w:p>
+    <w:p>
+      <w:pPr>
+        <w:pStyle w:val="NoSpacing"/>
+        <w:ind w:left="360" w:hanging="0"/>
+        <w:rPr/>
+      </w:pPr>
+      <w:r>
+        <w:rPr/>
+        <w:tab/>
+      </w:r>
+    </w:p>
+    <w:p>
+      <w:pPr>
+        <w:pStyle w:val="NoSpacing"/>
+        <w:ind w:left="360" w:hanging="0"/>
+        <w:rPr/>
+      </w:pPr>
+      <w:r>
+        <w:rPr/>
+        <w:tab/>
+        <w:t>Deck() \\ constructor that will initialize and create the cards to go into the stack</w:t>
+      </w:r>
+    </w:p>
+    <w:p>
+      <w:pPr>
+        <w:pStyle w:val="NoSpacing"/>
+        <w:ind w:left="360" w:hanging="0"/>
+        <w:rPr/>
+      </w:pPr>
+      <w:r>
+        <w:rPr/>
+      </w:r>
+    </w:p>
+    <w:p>
+      <w:pPr>
+        <w:pStyle w:val="NoSpacing"/>
+        <w:ind w:left="360" w:firstLine="360"/>
+        <w:rPr/>
+      </w:pPr>
+      <w:r>
+        <w:rPr/>
+        <w:t>private List&lt;Card&gt; createDeck() \\ will create and return a deck of 52 cards</w:t>
+      </w:r>
+    </w:p>
+    <w:p>
+      <w:pPr>
+        <w:pStyle w:val="NoSpacing"/>
+        <w:ind w:left="360" w:firstLine="360"/>
+        <w:rPr/>
+      </w:pPr>
+      <w:r>
+        <w:rPr/>
+      </w:r>
+    </w:p>
+    <w:p>
+      <w:pPr>
+        <w:pStyle w:val="NoSpacing"/>
+        <w:ind w:left="360" w:firstLine="360"/>
+        <w:rPr/>
+      </w:pPr>
+      <w:r>
+        <w:rPr/>
+        <w:t>public List&lt;Card&gt; shuffleDeck() \\ shuffles the current deck of cards</w:t>
+      </w:r>
+    </w:p>
+    <w:p>
+      <w:pPr>
+        <w:pStyle w:val="NoSpacing"/>
+        <w:ind w:firstLine="360"/>
+        <w:rPr/>
+      </w:pPr>
+      <w:r>
+        <w:rPr/>
+        <w:t>}</w:t>
+      </w:r>
+    </w:p>
+    <w:p>
+      <w:pPr>
+        <w:pStyle w:val="NoSpacing"/>
+        <w:rPr/>
+      </w:pPr>
+      <w:r>
+        <w:rPr/>
+      </w:r>
+    </w:p>
+    <w:p>
+      <w:pPr>
+        <w:pStyle w:val="NoSpacing"/>
+        <w:rPr/>
+      </w:pPr>
+      <w:r>
+        <w:rPr/>
+        <w:t>Modify Hand fragment to display cards</w:t>
       </w:r>
     </w:p>
     <w:p>
@@ -162,12 +385,48 @@
           <w:ilvl w:val="0"/>
           <w:numId w:val="3"/>
         </w:numPr>
-      </w:pPr>
-      <w:r>
-        <w:t>Holds all cards</w:t>
-      </w:r>
-      <w:r>
-        <w:t>, will create and hold three decks</w:t>
+        <w:rPr/>
+      </w:pPr>
+      <w:r>
+        <w:rPr/>
+        <w:t>Dynamically place cards</w:t>
+      </w:r>
+    </w:p>
+    <w:p>
+      <w:pPr>
+        <w:pStyle w:val="NoSpacing"/>
+        <w:numPr>
+          <w:ilvl w:val="1"/>
+          <w:numId w:val="3"/>
+        </w:numPr>
+        <w:rPr/>
+      </w:pPr>
+      <w:r>
+        <w:rPr/>
+        <w:t>At first adding them next to each other is fine overlapping can come later</w:t>
+      </w:r>
+    </w:p>
+    <w:p>
+      <w:pPr>
+        <w:pStyle w:val="NoSpacing"/>
+        <w:rPr/>
+      </w:pPr>
+      <w:r>
+        <w:rPr/>
+      </w:r>
+    </w:p>
+    <w:p>
+      <w:pPr>
+        <w:pStyle w:val="NoSpacing"/>
+        <w:rPr/>
+      </w:pPr>
+      <w:r>
+        <w:rPr/>
+        <w:t xml:space="preserve">Store Win/Lose count in shared preferences. Display using dialog – </w:t>
+      </w:r>
+      <w:r>
+        <w:rPr/>
+        <w:t>Jeremy - Finished</w:t>
       </w:r>
     </w:p>
     <w:p>
@@ -177,230 +436,72 @@
           <w:ilvl w:val="0"/>
           <w:numId w:val="3"/>
         </w:numPr>
-      </w:pPr>
-      <w:r>
-        <w:t>Shuffles cards in deck</w:t>
-      </w:r>
-    </w:p>
-    <w:p>
-      <w:pPr>
-        <w:pStyle w:val="NoSpacing"/>
-        <w:numPr>
-          <w:ilvl w:val="0"/>
-          <w:numId w:val="3"/>
-        </w:numPr>
-      </w:pPr>
-      <w:r>
-        <w:t>Gets the top card from the stack</w:t>
-      </w:r>
-    </w:p>
-    <w:p>
-      <w:pPr>
-        <w:pStyle w:val="NoSpacing"/>
-        <w:ind w:left="360"/>
-      </w:pPr>
-    </w:p>
-    <w:p>
-      <w:pPr>
-        <w:pStyle w:val="NoSpacing"/>
-        <w:ind w:left="360"/>
-      </w:pPr>
-      <w:r>
-        <w:t>Pseudo code</w:t>
-      </w:r>
-    </w:p>
-    <w:p>
-      <w:pPr>
-        <w:pStyle w:val="NoSpacing"/>
-        <w:ind w:left="360"/>
-      </w:pPr>
-      <w:r>
-        <w:t>Class Deck  {</w:t>
-      </w:r>
-    </w:p>
-    <w:p>
-      <w:pPr>
-        <w:pStyle w:val="NoSpacing"/>
-        <w:ind w:left="360"/>
-      </w:pPr>
-      <w:r>
-        <w:tab/>
-        <w:t>static int TOTAL_DECKS = 3</w:t>
-      </w:r>
-    </w:p>
-    <w:p>
-      <w:pPr>
-        <w:pStyle w:val="NoSpacing"/>
-        <w:ind w:left="360"/>
-      </w:pPr>
-      <w:r>
-        <w:tab/>
-        <w:t>Stack&lt;Card&gt; deck</w:t>
-      </w:r>
-    </w:p>
-    <w:p>
-      <w:pPr>
-        <w:pStyle w:val="NoSpacing"/>
-        <w:ind w:left="360"/>
-      </w:pPr>
-      <w:r>
-        <w:tab/>
-      </w:r>
-    </w:p>
-    <w:p>
-      <w:pPr>
-        <w:pStyle w:val="NoSpacing"/>
-        <w:ind w:left="360"/>
-      </w:pPr>
-      <w:r>
-        <w:tab/>
-        <w:t>Deck() \\ constructor that will initialize and create the cards to go into the stack</w:t>
-      </w:r>
-    </w:p>
-    <w:p>
-      <w:pPr>
-        <w:pStyle w:val="NoSpacing"/>
-        <w:ind w:left="360"/>
-      </w:pPr>
-    </w:p>
-    <w:p>
-      <w:pPr>
-        <w:pStyle w:val="NoSpacing"/>
-        <w:ind w:left="360" w:firstLine="360"/>
-      </w:pPr>
-      <w:r>
-        <w:t>private List&lt;Card&gt; createDeck() \\ will create and return a deck of 52 cards</w:t>
-      </w:r>
-    </w:p>
-    <w:p>
-      <w:pPr>
-        <w:pStyle w:val="NoSpacing"/>
-        <w:ind w:left="360" w:firstLine="360"/>
-      </w:pPr>
-    </w:p>
-    <w:p>
-      <w:pPr>
-        <w:pStyle w:val="NoSpacing"/>
-        <w:ind w:left="360" w:firstLine="360"/>
-      </w:pPr>
-      <w:r>
-        <w:t>public List&lt;Card&gt; shuffleDeck() \\ shuffles the current deck of cards</w:t>
-      </w:r>
-    </w:p>
-    <w:p>
-      <w:pPr>
-        <w:pStyle w:val="NoSpacing"/>
-        <w:ind w:firstLine="360"/>
-      </w:pPr>
-      <w:r>
-        <w:t>}</w:t>
-      </w:r>
-    </w:p>
-    <w:p>
-      <w:pPr>
-        <w:pStyle w:val="NoSpacing"/>
-      </w:pPr>
-    </w:p>
-    <w:p>
-      <w:pPr>
-        <w:pStyle w:val="NoSpacing"/>
-      </w:pPr>
-      <w:r>
-        <w:t>Modify Hand fragment to display cards</w:t>
-      </w:r>
-    </w:p>
-    <w:p>
-      <w:pPr>
-        <w:pStyle w:val="NoSpacing"/>
-        <w:numPr>
-          <w:ilvl w:val="0"/>
-          <w:numId w:val="5"/>
-        </w:numPr>
-      </w:pPr>
-      <w:r>
-        <w:t>Dynamically place cards</w:t>
-      </w:r>
-    </w:p>
-    <w:p>
-      <w:pPr>
-        <w:pStyle w:val="NoSpacing"/>
-        <w:numPr>
-          <w:ilvl w:val="1"/>
-          <w:numId w:val="5"/>
-        </w:numPr>
-      </w:pPr>
-      <w:r>
-        <w:t>At first adding them next to each other is fine overlapping can come later</w:t>
-      </w:r>
-    </w:p>
-    <w:p>
-      <w:pPr>
-        <w:pStyle w:val="NoSpacing"/>
-      </w:pPr>
-    </w:p>
-    <w:p>
-      <w:pPr>
-        <w:pStyle w:val="NoSpacing"/>
-      </w:pPr>
-      <w:r>
-        <w:t>Store Win/Lose count in shared preferences. Display using dialog</w:t>
-      </w:r>
-    </w:p>
-    <w:p>
-      <w:pPr>
-        <w:pStyle w:val="NoSpacing"/>
-        <w:numPr>
-          <w:ilvl w:val="0"/>
-          <w:numId w:val="5"/>
-        </w:numPr>
-      </w:pPr>
-      <w:r>
-        <w:t>Access stats from app bar menu</w:t>
-      </w:r>
+        <w:rPr/>
+      </w:pPr>
       <w:bookmarkStart w:id="0" w:name="_GoBack"/>
       <w:bookmarkEnd w:id="0"/>
-    </w:p>
-    <w:p>
-      <w:pPr>
-        <w:pStyle w:val="NoSpacing"/>
-        <w:ind w:left="720"/>
-      </w:pPr>
+      <w:r>
+        <w:rPr/>
+        <w:t>Access stats from app bar menu</w:t>
+      </w:r>
+    </w:p>
+    <w:p>
+      <w:pPr>
+        <w:pStyle w:val="NoSpacing"/>
+        <w:ind w:left="720" w:hanging="0"/>
+        <w:rPr/>
+      </w:pPr>
+      <w:r>
+        <w:rPr/>
+      </w:r>
     </w:p>
     <w:p>
       <w:pPr>
         <w:pStyle w:val="NoSpacing"/>
         <w:ind w:left="360" w:firstLine="360"/>
-      </w:pPr>
+        <w:rPr/>
+      </w:pPr>
+      <w:r>
+        <w:rPr/>
+      </w:r>
     </w:p>
     <w:p>
       <w:pPr>
         <w:pStyle w:val="NoSpacing"/>
         <w:ind w:left="360" w:firstLine="360"/>
-      </w:pPr>
+        <w:rPr/>
+      </w:pPr>
+      <w:r>
+        <w:rPr/>
+      </w:r>
     </w:p>
     <w:p>
       <w:pPr>
         <w:pStyle w:val="NoSpacing"/>
         <w:ind w:left="360" w:firstLine="360"/>
-      </w:pPr>
+        <w:rPr/>
+      </w:pPr>
+      <w:r>
+        <w:rPr/>
+      </w:r>
     </w:p>
     <w:sectPr>
+      <w:type w:val="nextPage"/>
       <w:pgSz w:w="12240" w:h="15840"/>
-      <w:pgMar w:top="1440" w:right="1440" w:bottom="1440" w:left="1440" w:header="720" w:footer="720" w:gutter="0"/>
-      <w:cols w:space="720"/>
-      <w:docGrid w:linePitch="360"/>
+      <w:pgMar w:left="1440" w:right="1440" w:header="0" w:top="1440" w:footer="0" w:bottom="1440" w:gutter="0"/>
+      <w:pgNumType w:fmt="decimal"/>
+      <w:formProt w:val="false"/>
+      <w:textDirection w:val="lrTb"/>
+      <w:docGrid w:type="default" w:linePitch="360" w:charSpace="4294965247"/>
     </w:sectPr>
   </w:body>
 </w:document>
 </file>
 
 <file path=word/numbering.xml><?xml version="1.0" encoding="utf-8"?>
-<w:numbering xmlns:wpc="http://schemas.microsoft.com/office/word/2010/wordprocessingCanvas" xmlns:mo="http://schemas.microsoft.com/office/mac/office/2008/main" xmlns:mc="http://schemas.openxmlformats.org/markup-compatibility/2006" xmlns:mv="urn:schemas-microsoft-com:mac:vml" xmlns:o="urn:schemas-microsoft-com:office:office" xmlns:r="http://schemas.openxmlformats.org/officeDocument/2006/relationships" xmlns:m="http://schemas.openxmlformats.org/officeDocument/2006/math" xmlns:v="urn:schemas-microsoft-com:vml" xmlns:wp14="http://schemas.microsoft.com/office/word/2010/wordprocessingDrawing" xmlns:wp="http://schemas.openxmlformats.org/drawingml/2006/wordprocessingDrawing" xmlns:w10="urn:schemas-microsoft-com:office:word" xmlns:w="http://schemas.openxmlformats.org/wordprocessingml/2006/main" xmlns:w14="http://schemas.microsoft.com/office/word/2010/wordml" xmlns:w15="http://schemas.microsoft.com/office/word/2012/wordml" xmlns:wpg="http://schemas.microsoft.com/office/word/2010/wordprocessingGroup" xmlns:wpi="http://schemas.microsoft.com/office/word/2010/wordprocessingInk" xmlns:wne="http://schemas.microsoft.com/office/word/2006/wordml" xmlns:wps="http://schemas.microsoft.com/office/word/2010/wordprocessingShape" mc:Ignorable="w14 w15 wp14">
-  <w:abstractNum w:abstractNumId="0">
-    <w:nsid w:val="286439DD"/>
-    <w:multiLevelType w:val="hybridMultilevel"/>
-    <w:tmpl w:val="5C28C596"/>
-    <w:lvl w:ilvl="0" w:tplc="04090001">
+<w:numbering xmlns:w="http://schemas.openxmlformats.org/wordprocessingml/2006/main" xmlns:o="urn:schemas-microsoft-com:office:office" xmlns:r="http://schemas.openxmlformats.org/officeDocument/2006/relationships" xmlns:v="urn:schemas-microsoft-com:vml">
+  <w:abstractNum w:abstractNumId="1">
+    <w:lvl w:ilvl="0">
       <w:start w:val="1"/>
       <w:numFmt w:val="bullet"/>
       <w:lvlText w:val=""/>
@@ -409,224 +510,111 @@
         <w:ind w:left="720" w:hanging="360"/>
       </w:pPr>
       <w:rPr>
-        <w:rFonts w:ascii="Symbol" w:hAnsi="Symbol" w:hint="default"/>
-      </w:rPr>
-    </w:lvl>
-    <w:lvl w:ilvl="1" w:tplc="04090003">
+        <w:rFonts w:ascii="Symbol" w:hAnsi="Symbol" w:cs="Symbol" w:hint="default"/>
+      </w:rPr>
+    </w:lvl>
+    <w:lvl w:ilvl="1">
       <w:start w:val="1"/>
       <w:numFmt w:val="bullet"/>
       <w:lvlText w:val="o"/>
       <w:lvlJc w:val="left"/>
       <w:pPr>
-        <w:ind w:left="1800" w:hanging="360"/>
+        <w:ind w:left="1440" w:hanging="360"/>
       </w:pPr>
       <w:rPr>
         <w:rFonts w:ascii="Courier New" w:hAnsi="Courier New" w:cs="Courier New" w:hint="default"/>
-      </w:rPr>
-    </w:lvl>
-    <w:lvl w:ilvl="2" w:tplc="04090005" w:tentative="1">
+        <w:rFonts w:cs="Courier New"/>
+      </w:rPr>
+    </w:lvl>
+    <w:lvl w:ilvl="2">
       <w:start w:val="1"/>
       <w:numFmt w:val="bullet"/>
       <w:lvlText w:val=""/>
       <w:lvlJc w:val="left"/>
       <w:pPr>
-        <w:ind w:left="2520" w:hanging="360"/>
-      </w:pPr>
-      <w:rPr>
-        <w:rFonts w:ascii="Wingdings" w:hAnsi="Wingdings" w:hint="default"/>
-      </w:rPr>
-    </w:lvl>
-    <w:lvl w:ilvl="3" w:tplc="04090001" w:tentative="1">
+        <w:ind w:left="2160" w:hanging="360"/>
+      </w:pPr>
+      <w:rPr>
+        <w:rFonts w:ascii="Wingdings" w:hAnsi="Wingdings" w:cs="Wingdings" w:hint="default"/>
+      </w:rPr>
+    </w:lvl>
+    <w:lvl w:ilvl="3">
       <w:start w:val="1"/>
       <w:numFmt w:val="bullet"/>
       <w:lvlText w:val=""/>
       <w:lvlJc w:val="left"/>
       <w:pPr>
-        <w:ind w:left="3240" w:hanging="360"/>
-      </w:pPr>
-      <w:rPr>
-        <w:rFonts w:ascii="Symbol" w:hAnsi="Symbol" w:hint="default"/>
-      </w:rPr>
-    </w:lvl>
-    <w:lvl w:ilvl="4" w:tplc="04090003" w:tentative="1">
+        <w:ind w:left="2880" w:hanging="360"/>
+      </w:pPr>
+      <w:rPr>
+        <w:rFonts w:ascii="Symbol" w:hAnsi="Symbol" w:cs="Symbol" w:hint="default"/>
+      </w:rPr>
+    </w:lvl>
+    <w:lvl w:ilvl="4">
       <w:start w:val="1"/>
       <w:numFmt w:val="bullet"/>
       <w:lvlText w:val="o"/>
       <w:lvlJc w:val="left"/>
       <w:pPr>
-        <w:ind w:left="3960" w:hanging="360"/>
+        <w:ind w:left="3600" w:hanging="360"/>
       </w:pPr>
       <w:rPr>
         <w:rFonts w:ascii="Courier New" w:hAnsi="Courier New" w:cs="Courier New" w:hint="default"/>
-      </w:rPr>
-    </w:lvl>
-    <w:lvl w:ilvl="5" w:tplc="04090005" w:tentative="1">
+        <w:rFonts w:cs="Courier New"/>
+      </w:rPr>
+    </w:lvl>
+    <w:lvl w:ilvl="5">
       <w:start w:val="1"/>
       <w:numFmt w:val="bullet"/>
       <w:lvlText w:val=""/>
       <w:lvlJc w:val="left"/>
       <w:pPr>
-        <w:ind w:left="4680" w:hanging="360"/>
-      </w:pPr>
-      <w:rPr>
-        <w:rFonts w:ascii="Wingdings" w:hAnsi="Wingdings" w:hint="default"/>
-      </w:rPr>
-    </w:lvl>
-    <w:lvl w:ilvl="6" w:tplc="04090001" w:tentative="1">
+        <w:ind w:left="4320" w:hanging="360"/>
+      </w:pPr>
+      <w:rPr>
+        <w:rFonts w:ascii="Wingdings" w:hAnsi="Wingdings" w:cs="Wingdings" w:hint="default"/>
+      </w:rPr>
+    </w:lvl>
+    <w:lvl w:ilvl="6">
       <w:start w:val="1"/>
       <w:numFmt w:val="bullet"/>
       <w:lvlText w:val=""/>
       <w:lvlJc w:val="left"/>
       <w:pPr>
-        <w:ind w:left="5400" w:hanging="360"/>
-      </w:pPr>
-      <w:rPr>
-        <w:rFonts w:ascii="Symbol" w:hAnsi="Symbol" w:hint="default"/>
-      </w:rPr>
-    </w:lvl>
-    <w:lvl w:ilvl="7" w:tplc="04090003" w:tentative="1">
+        <w:ind w:left="5040" w:hanging="360"/>
+      </w:pPr>
+      <w:rPr>
+        <w:rFonts w:ascii="Symbol" w:hAnsi="Symbol" w:cs="Symbol" w:hint="default"/>
+      </w:rPr>
+    </w:lvl>
+    <w:lvl w:ilvl="7">
       <w:start w:val="1"/>
       <w:numFmt w:val="bullet"/>
       <w:lvlText w:val="o"/>
       <w:lvlJc w:val="left"/>
       <w:pPr>
-        <w:ind w:left="6120" w:hanging="360"/>
+        <w:ind w:left="5760" w:hanging="360"/>
       </w:pPr>
       <w:rPr>
         <w:rFonts w:ascii="Courier New" w:hAnsi="Courier New" w:cs="Courier New" w:hint="default"/>
-      </w:rPr>
-    </w:lvl>
-    <w:lvl w:ilvl="8" w:tplc="04090005" w:tentative="1">
+        <w:rFonts w:cs="Courier New"/>
+      </w:rPr>
+    </w:lvl>
+    <w:lvl w:ilvl="8">
       <w:start w:val="1"/>
       <w:numFmt w:val="bullet"/>
       <w:lvlText w:val=""/>
       <w:lvlJc w:val="left"/>
       <w:pPr>
-        <w:ind w:left="6840" w:hanging="360"/>
-      </w:pPr>
-      <w:rPr>
-        <w:rFonts w:ascii="Wingdings" w:hAnsi="Wingdings" w:hint="default"/>
-      </w:rPr>
-    </w:lvl>
-  </w:abstractNum>
-  <w:abstractNum w:abstractNumId="1">
-    <w:nsid w:val="41662F40"/>
-    <w:multiLevelType w:val="hybridMultilevel"/>
-    <w:tmpl w:val="DD908B62"/>
-    <w:lvl w:ilvl="0" w:tplc="04090001">
-      <w:start w:val="1"/>
-      <w:numFmt w:val="bullet"/>
-      <w:lvlText w:val=""/>
-      <w:lvlJc w:val="left"/>
-      <w:pPr>
-        <w:ind w:left="720" w:hanging="360"/>
-      </w:pPr>
-      <w:rPr>
-        <w:rFonts w:ascii="Symbol" w:hAnsi="Symbol" w:hint="default"/>
-      </w:rPr>
-    </w:lvl>
-    <w:lvl w:ilvl="1" w:tplc="04090003">
-      <w:start w:val="1"/>
-      <w:numFmt w:val="bullet"/>
-      <w:lvlText w:val="o"/>
-      <w:lvlJc w:val="left"/>
-      <w:pPr>
-        <w:ind w:left="1440" w:hanging="360"/>
-      </w:pPr>
-      <w:rPr>
-        <w:rFonts w:ascii="Courier New" w:hAnsi="Courier New" w:cs="Courier New" w:hint="default"/>
-      </w:rPr>
-    </w:lvl>
-    <w:lvl w:ilvl="2" w:tplc="04090005">
-      <w:start w:val="1"/>
-      <w:numFmt w:val="bullet"/>
-      <w:lvlText w:val=""/>
-      <w:lvlJc w:val="left"/>
-      <w:pPr>
-        <w:ind w:left="2160" w:hanging="360"/>
-      </w:pPr>
-      <w:rPr>
-        <w:rFonts w:ascii="Wingdings" w:hAnsi="Wingdings" w:hint="default"/>
-      </w:rPr>
-    </w:lvl>
-    <w:lvl w:ilvl="3" w:tplc="04090001" w:tentative="1">
-      <w:start w:val="1"/>
-      <w:numFmt w:val="bullet"/>
-      <w:lvlText w:val=""/>
-      <w:lvlJc w:val="left"/>
-      <w:pPr>
-        <w:ind w:left="2880" w:hanging="360"/>
-      </w:pPr>
-      <w:rPr>
-        <w:rFonts w:ascii="Symbol" w:hAnsi="Symbol" w:hint="default"/>
-      </w:rPr>
-    </w:lvl>
-    <w:lvl w:ilvl="4" w:tplc="04090003" w:tentative="1">
-      <w:start w:val="1"/>
-      <w:numFmt w:val="bullet"/>
-      <w:lvlText w:val="o"/>
-      <w:lvlJc w:val="left"/>
-      <w:pPr>
-        <w:ind w:left="3600" w:hanging="360"/>
-      </w:pPr>
-      <w:rPr>
-        <w:rFonts w:ascii="Courier New" w:hAnsi="Courier New" w:cs="Courier New" w:hint="default"/>
-      </w:rPr>
-    </w:lvl>
-    <w:lvl w:ilvl="5" w:tplc="04090005" w:tentative="1">
-      <w:start w:val="1"/>
-      <w:numFmt w:val="bullet"/>
-      <w:lvlText w:val=""/>
-      <w:lvlJc w:val="left"/>
-      <w:pPr>
-        <w:ind w:left="4320" w:hanging="360"/>
-      </w:pPr>
-      <w:rPr>
-        <w:rFonts w:ascii="Wingdings" w:hAnsi="Wingdings" w:hint="default"/>
-      </w:rPr>
-    </w:lvl>
-    <w:lvl w:ilvl="6" w:tplc="04090001" w:tentative="1">
-      <w:start w:val="1"/>
-      <w:numFmt w:val="bullet"/>
-      <w:lvlText w:val=""/>
-      <w:lvlJc w:val="left"/>
-      <w:pPr>
-        <w:ind w:left="5040" w:hanging="360"/>
-      </w:pPr>
-      <w:rPr>
-        <w:rFonts w:ascii="Symbol" w:hAnsi="Symbol" w:hint="default"/>
-      </w:rPr>
-    </w:lvl>
-    <w:lvl w:ilvl="7" w:tplc="04090003" w:tentative="1">
-      <w:start w:val="1"/>
-      <w:numFmt w:val="bullet"/>
-      <w:lvlText w:val="o"/>
-      <w:lvlJc w:val="left"/>
-      <w:pPr>
-        <w:ind w:left="5760" w:hanging="360"/>
-      </w:pPr>
-      <w:rPr>
-        <w:rFonts w:ascii="Courier New" w:hAnsi="Courier New" w:cs="Courier New" w:hint="default"/>
-      </w:rPr>
-    </w:lvl>
-    <w:lvl w:ilvl="8" w:tplc="04090005" w:tentative="1">
-      <w:start w:val="1"/>
-      <w:numFmt w:val="bullet"/>
-      <w:lvlText w:val=""/>
-      <w:lvlJc w:val="left"/>
-      <w:pPr>
         <w:ind w:left="6480" w:hanging="360"/>
       </w:pPr>
       <w:rPr>
-        <w:rFonts w:ascii="Wingdings" w:hAnsi="Wingdings" w:hint="default"/>
+        <w:rFonts w:ascii="Wingdings" w:hAnsi="Wingdings" w:cs="Wingdings" w:hint="default"/>
       </w:rPr>
     </w:lvl>
   </w:abstractNum>
   <w:abstractNum w:abstractNumId="2">
-    <w:nsid w:val="5A1807A4"/>
-    <w:multiLevelType w:val="hybridMultilevel"/>
-    <w:tmpl w:val="84E613A0"/>
-    <w:lvl w:ilvl="0" w:tplc="04090001">
+    <w:lvl w:ilvl="0">
       <w:start w:val="1"/>
       <w:numFmt w:val="bullet"/>
       <w:lvlText w:val=""/>
@@ -635,10 +623,10 @@
         <w:ind w:left="720" w:hanging="360"/>
       </w:pPr>
       <w:rPr>
-        <w:rFonts w:ascii="Symbol" w:hAnsi="Symbol" w:hint="default"/>
-      </w:rPr>
-    </w:lvl>
-    <w:lvl w:ilvl="1" w:tplc="04090003" w:tentative="1">
+        <w:rFonts w:ascii="Symbol" w:hAnsi="Symbol" w:cs="Symbol" w:hint="default"/>
+      </w:rPr>
+    </w:lvl>
+    <w:lvl w:ilvl="1">
       <w:start w:val="1"/>
       <w:numFmt w:val="bullet"/>
       <w:lvlText w:val="o"/>
@@ -648,9 +636,10 @@
       </w:pPr>
       <w:rPr>
         <w:rFonts w:ascii="Courier New" w:hAnsi="Courier New" w:cs="Courier New" w:hint="default"/>
-      </w:rPr>
-    </w:lvl>
-    <w:lvl w:ilvl="2" w:tplc="04090005" w:tentative="1">
+        <w:rFonts w:cs="Courier New"/>
+      </w:rPr>
+    </w:lvl>
+    <w:lvl w:ilvl="2">
       <w:start w:val="1"/>
       <w:numFmt w:val="bullet"/>
       <w:lvlText w:val=""/>
@@ -659,10 +648,10 @@
         <w:ind w:left="2160" w:hanging="360"/>
       </w:pPr>
       <w:rPr>
-        <w:rFonts w:ascii="Wingdings" w:hAnsi="Wingdings" w:hint="default"/>
-      </w:rPr>
-    </w:lvl>
-    <w:lvl w:ilvl="3" w:tplc="04090001" w:tentative="1">
+        <w:rFonts w:ascii="Wingdings" w:hAnsi="Wingdings" w:cs="Wingdings" w:hint="default"/>
+      </w:rPr>
+    </w:lvl>
+    <w:lvl w:ilvl="3">
       <w:start w:val="1"/>
       <w:numFmt w:val="bullet"/>
       <w:lvlText w:val=""/>
@@ -671,10 +660,10 @@
         <w:ind w:left="2880" w:hanging="360"/>
       </w:pPr>
       <w:rPr>
-        <w:rFonts w:ascii="Symbol" w:hAnsi="Symbol" w:hint="default"/>
-      </w:rPr>
-    </w:lvl>
-    <w:lvl w:ilvl="4" w:tplc="04090003" w:tentative="1">
+        <w:rFonts w:ascii="Symbol" w:hAnsi="Symbol" w:cs="Symbol" w:hint="default"/>
+      </w:rPr>
+    </w:lvl>
+    <w:lvl w:ilvl="4">
       <w:start w:val="1"/>
       <w:numFmt w:val="bullet"/>
       <w:lvlText w:val="o"/>
@@ -684,9 +673,10 @@
       </w:pPr>
       <w:rPr>
         <w:rFonts w:ascii="Courier New" w:hAnsi="Courier New" w:cs="Courier New" w:hint="default"/>
-      </w:rPr>
-    </w:lvl>
-    <w:lvl w:ilvl="5" w:tplc="04090005" w:tentative="1">
+        <w:rFonts w:cs="Courier New"/>
+      </w:rPr>
+    </w:lvl>
+    <w:lvl w:ilvl="5">
       <w:start w:val="1"/>
       <w:numFmt w:val="bullet"/>
       <w:lvlText w:val=""/>
@@ -695,10 +685,10 @@
         <w:ind w:left="4320" w:hanging="360"/>
       </w:pPr>
       <w:rPr>
-        <w:rFonts w:ascii="Wingdings" w:hAnsi="Wingdings" w:hint="default"/>
-      </w:rPr>
-    </w:lvl>
-    <w:lvl w:ilvl="6" w:tplc="04090001" w:tentative="1">
+        <w:rFonts w:ascii="Wingdings" w:hAnsi="Wingdings" w:cs="Wingdings" w:hint="default"/>
+      </w:rPr>
+    </w:lvl>
+    <w:lvl w:ilvl="6">
       <w:start w:val="1"/>
       <w:numFmt w:val="bullet"/>
       <w:lvlText w:val=""/>
@@ -707,10 +697,10 @@
         <w:ind w:left="5040" w:hanging="360"/>
       </w:pPr>
       <w:rPr>
-        <w:rFonts w:ascii="Symbol" w:hAnsi="Symbol" w:hint="default"/>
-      </w:rPr>
-    </w:lvl>
-    <w:lvl w:ilvl="7" w:tplc="04090003" w:tentative="1">
+        <w:rFonts w:ascii="Symbol" w:hAnsi="Symbol" w:cs="Symbol" w:hint="default"/>
+      </w:rPr>
+    </w:lvl>
+    <w:lvl w:ilvl="7">
       <w:start w:val="1"/>
       <w:numFmt w:val="bullet"/>
       <w:lvlText w:val="o"/>
@@ -720,9 +710,10 @@
       </w:pPr>
       <w:rPr>
         <w:rFonts w:ascii="Courier New" w:hAnsi="Courier New" w:cs="Courier New" w:hint="default"/>
-      </w:rPr>
-    </w:lvl>
-    <w:lvl w:ilvl="8" w:tplc="04090005" w:tentative="1">
+        <w:rFonts w:cs="Courier New"/>
+      </w:rPr>
+    </w:lvl>
+    <w:lvl w:ilvl="8">
       <w:start w:val="1"/>
       <w:numFmt w:val="bullet"/>
       <w:lvlText w:val=""/>
@@ -731,281 +722,256 @@
         <w:ind w:left="6480" w:hanging="360"/>
       </w:pPr>
       <w:rPr>
-        <w:rFonts w:ascii="Wingdings" w:hAnsi="Wingdings" w:hint="default"/>
+        <w:rFonts w:ascii="Wingdings" w:hAnsi="Wingdings" w:cs="Wingdings" w:hint="default"/>
       </w:rPr>
     </w:lvl>
   </w:abstractNum>
   <w:abstractNum w:abstractNumId="3">
-    <w:nsid w:val="5ABD4596"/>
-    <w:multiLevelType w:val="hybridMultilevel"/>
-    <w:tmpl w:val="E872FD62"/>
-    <w:lvl w:ilvl="0" w:tplc="32FEC032">
-      <w:numFmt w:val="bullet"/>
-      <w:lvlText w:val="-"/>
+    <w:lvl w:ilvl="0">
+      <w:start w:val="1"/>
+      <w:numFmt w:val="bullet"/>
+      <w:lvlText w:val=""/>
       <w:lvlJc w:val="left"/>
       <w:pPr>
         <w:ind w:left="720" w:hanging="360"/>
       </w:pPr>
       <w:rPr>
-        <w:rFonts w:ascii="Calibri" w:eastAsiaTheme="minorHAnsi" w:hAnsi="Calibri" w:cstheme="minorBidi" w:hint="default"/>
-      </w:rPr>
-    </w:lvl>
-    <w:lvl w:ilvl="1" w:tplc="04090003" w:tentative="1">
+        <w:rFonts w:ascii="Symbol" w:hAnsi="Symbol" w:cs="Symbol" w:hint="default"/>
+      </w:rPr>
+    </w:lvl>
+    <w:lvl w:ilvl="1">
       <w:start w:val="1"/>
       <w:numFmt w:val="bullet"/>
       <w:lvlText w:val="o"/>
       <w:lvlJc w:val="left"/>
       <w:pPr>
-        <w:ind w:left="1440" w:hanging="360"/>
+        <w:ind w:left="1800" w:hanging="360"/>
       </w:pPr>
       <w:rPr>
         <w:rFonts w:ascii="Courier New" w:hAnsi="Courier New" w:cs="Courier New" w:hint="default"/>
-      </w:rPr>
-    </w:lvl>
-    <w:lvl w:ilvl="2" w:tplc="04090005" w:tentative="1">
+        <w:rFonts w:cs="Courier New"/>
+      </w:rPr>
+    </w:lvl>
+    <w:lvl w:ilvl="2">
       <w:start w:val="1"/>
       <w:numFmt w:val="bullet"/>
       <w:lvlText w:val=""/>
       <w:lvlJc w:val="left"/>
       <w:pPr>
-        <w:ind w:left="2160" w:hanging="360"/>
-      </w:pPr>
-      <w:rPr>
-        <w:rFonts w:ascii="Wingdings" w:hAnsi="Wingdings" w:hint="default"/>
-      </w:rPr>
-    </w:lvl>
-    <w:lvl w:ilvl="3" w:tplc="04090001" w:tentative="1">
+        <w:ind w:left="2520" w:hanging="360"/>
+      </w:pPr>
+      <w:rPr>
+        <w:rFonts w:ascii="Wingdings" w:hAnsi="Wingdings" w:cs="Wingdings" w:hint="default"/>
+      </w:rPr>
+    </w:lvl>
+    <w:lvl w:ilvl="3">
       <w:start w:val="1"/>
       <w:numFmt w:val="bullet"/>
       <w:lvlText w:val=""/>
       <w:lvlJc w:val="left"/>
       <w:pPr>
-        <w:ind w:left="2880" w:hanging="360"/>
-      </w:pPr>
-      <w:rPr>
-        <w:rFonts w:ascii="Symbol" w:hAnsi="Symbol" w:hint="default"/>
-      </w:rPr>
-    </w:lvl>
-    <w:lvl w:ilvl="4" w:tplc="04090003" w:tentative="1">
+        <w:ind w:left="3240" w:hanging="360"/>
+      </w:pPr>
+      <w:rPr>
+        <w:rFonts w:ascii="Symbol" w:hAnsi="Symbol" w:cs="Symbol" w:hint="default"/>
+      </w:rPr>
+    </w:lvl>
+    <w:lvl w:ilvl="4">
       <w:start w:val="1"/>
       <w:numFmt w:val="bullet"/>
       <w:lvlText w:val="o"/>
       <w:lvlJc w:val="left"/>
       <w:pPr>
-        <w:ind w:left="3600" w:hanging="360"/>
+        <w:ind w:left="3960" w:hanging="360"/>
       </w:pPr>
       <w:rPr>
         <w:rFonts w:ascii="Courier New" w:hAnsi="Courier New" w:cs="Courier New" w:hint="default"/>
-      </w:rPr>
-    </w:lvl>
-    <w:lvl w:ilvl="5" w:tplc="04090005" w:tentative="1">
+        <w:rFonts w:cs="Courier New"/>
+      </w:rPr>
+    </w:lvl>
+    <w:lvl w:ilvl="5">
       <w:start w:val="1"/>
       <w:numFmt w:val="bullet"/>
       <w:lvlText w:val=""/>
       <w:lvlJc w:val="left"/>
       <w:pPr>
-        <w:ind w:left="4320" w:hanging="360"/>
-      </w:pPr>
-      <w:rPr>
-        <w:rFonts w:ascii="Wingdings" w:hAnsi="Wingdings" w:hint="default"/>
-      </w:rPr>
-    </w:lvl>
-    <w:lvl w:ilvl="6" w:tplc="04090001" w:tentative="1">
+        <w:ind w:left="4680" w:hanging="360"/>
+      </w:pPr>
+      <w:rPr>
+        <w:rFonts w:ascii="Wingdings" w:hAnsi="Wingdings" w:cs="Wingdings" w:hint="default"/>
+      </w:rPr>
+    </w:lvl>
+    <w:lvl w:ilvl="6">
       <w:start w:val="1"/>
       <w:numFmt w:val="bullet"/>
       <w:lvlText w:val=""/>
       <w:lvlJc w:val="left"/>
       <w:pPr>
-        <w:ind w:left="5040" w:hanging="360"/>
-      </w:pPr>
-      <w:rPr>
-        <w:rFonts w:ascii="Symbol" w:hAnsi="Symbol" w:hint="default"/>
-      </w:rPr>
-    </w:lvl>
-    <w:lvl w:ilvl="7" w:tplc="04090003" w:tentative="1">
+        <w:ind w:left="5400" w:hanging="360"/>
+      </w:pPr>
+      <w:rPr>
+        <w:rFonts w:ascii="Symbol" w:hAnsi="Symbol" w:cs="Symbol" w:hint="default"/>
+      </w:rPr>
+    </w:lvl>
+    <w:lvl w:ilvl="7">
       <w:start w:val="1"/>
       <w:numFmt w:val="bullet"/>
       <w:lvlText w:val="o"/>
       <w:lvlJc w:val="left"/>
       <w:pPr>
-        <w:ind w:left="5760" w:hanging="360"/>
+        <w:ind w:left="6120" w:hanging="360"/>
       </w:pPr>
       <w:rPr>
         <w:rFonts w:ascii="Courier New" w:hAnsi="Courier New" w:cs="Courier New" w:hint="default"/>
-      </w:rPr>
-    </w:lvl>
-    <w:lvl w:ilvl="8" w:tplc="04090005" w:tentative="1">
+        <w:rFonts w:cs="Courier New"/>
+      </w:rPr>
+    </w:lvl>
+    <w:lvl w:ilvl="8">
       <w:start w:val="1"/>
       <w:numFmt w:val="bullet"/>
       <w:lvlText w:val=""/>
       <w:lvlJc w:val="left"/>
       <w:pPr>
-        <w:ind w:left="6480" w:hanging="360"/>
-      </w:pPr>
-      <w:rPr>
-        <w:rFonts w:ascii="Wingdings" w:hAnsi="Wingdings" w:hint="default"/>
+        <w:ind w:left="6840" w:hanging="360"/>
+      </w:pPr>
+      <w:rPr>
+        <w:rFonts w:ascii="Wingdings" w:hAnsi="Wingdings" w:cs="Wingdings" w:hint="default"/>
       </w:rPr>
     </w:lvl>
   </w:abstractNum>
   <w:abstractNum w:abstractNumId="4">
-    <w:nsid w:val="6EC07E6E"/>
-    <w:multiLevelType w:val="hybridMultilevel"/>
-    <w:tmpl w:val="3452A820"/>
-    <w:lvl w:ilvl="0" w:tplc="04090001">
-      <w:start w:val="1"/>
-      <w:numFmt w:val="bullet"/>
-      <w:lvlText w:val=""/>
-      <w:lvlJc w:val="left"/>
-      <w:pPr>
-        <w:ind w:left="720" w:hanging="360"/>
-      </w:pPr>
-      <w:rPr>
-        <w:rFonts w:ascii="Symbol" w:hAnsi="Symbol" w:hint="default"/>
-      </w:rPr>
-    </w:lvl>
-    <w:lvl w:ilvl="1" w:tplc="04090003" w:tentative="1">
-      <w:start w:val="1"/>
-      <w:numFmt w:val="bullet"/>
-      <w:lvlText w:val="o"/>
-      <w:lvlJc w:val="left"/>
-      <w:pPr>
-        <w:ind w:left="1440" w:hanging="360"/>
-      </w:pPr>
-      <w:rPr>
-        <w:rFonts w:ascii="Courier New" w:hAnsi="Courier New" w:cs="Courier New" w:hint="default"/>
-      </w:rPr>
-    </w:lvl>
-    <w:lvl w:ilvl="2" w:tplc="04090005" w:tentative="1">
-      <w:start w:val="1"/>
-      <w:numFmt w:val="bullet"/>
-      <w:lvlText w:val=""/>
-      <w:lvlJc w:val="left"/>
-      <w:pPr>
-        <w:ind w:left="2160" w:hanging="360"/>
-      </w:pPr>
-      <w:rPr>
-        <w:rFonts w:ascii="Wingdings" w:hAnsi="Wingdings" w:hint="default"/>
-      </w:rPr>
-    </w:lvl>
-    <w:lvl w:ilvl="3" w:tplc="04090001" w:tentative="1">
-      <w:start w:val="1"/>
-      <w:numFmt w:val="bullet"/>
-      <w:lvlText w:val=""/>
-      <w:lvlJc w:val="left"/>
-      <w:pPr>
-        <w:ind w:left="2880" w:hanging="360"/>
-      </w:pPr>
-      <w:rPr>
-        <w:rFonts w:ascii="Symbol" w:hAnsi="Symbol" w:hint="default"/>
-      </w:rPr>
-    </w:lvl>
-    <w:lvl w:ilvl="4" w:tplc="04090003" w:tentative="1">
-      <w:start w:val="1"/>
-      <w:numFmt w:val="bullet"/>
-      <w:lvlText w:val="o"/>
-      <w:lvlJc w:val="left"/>
-      <w:pPr>
-        <w:ind w:left="3600" w:hanging="360"/>
-      </w:pPr>
-      <w:rPr>
-        <w:rFonts w:ascii="Courier New" w:hAnsi="Courier New" w:cs="Courier New" w:hint="default"/>
-      </w:rPr>
-    </w:lvl>
-    <w:lvl w:ilvl="5" w:tplc="04090005" w:tentative="1">
-      <w:start w:val="1"/>
-      <w:numFmt w:val="bullet"/>
-      <w:lvlText w:val=""/>
-      <w:lvlJc w:val="left"/>
-      <w:pPr>
-        <w:ind w:left="4320" w:hanging="360"/>
-      </w:pPr>
-      <w:rPr>
-        <w:rFonts w:ascii="Wingdings" w:hAnsi="Wingdings" w:hint="default"/>
-      </w:rPr>
-    </w:lvl>
-    <w:lvl w:ilvl="6" w:tplc="04090001" w:tentative="1">
-      <w:start w:val="1"/>
-      <w:numFmt w:val="bullet"/>
-      <w:lvlText w:val=""/>
-      <w:lvlJc w:val="left"/>
-      <w:pPr>
-        <w:ind w:left="5040" w:hanging="360"/>
-      </w:pPr>
-      <w:rPr>
-        <w:rFonts w:ascii="Symbol" w:hAnsi="Symbol" w:hint="default"/>
-      </w:rPr>
-    </w:lvl>
-    <w:lvl w:ilvl="7" w:tplc="04090003" w:tentative="1">
-      <w:start w:val="1"/>
-      <w:numFmt w:val="bullet"/>
-      <w:lvlText w:val="o"/>
-      <w:lvlJc w:val="left"/>
-      <w:pPr>
-        <w:ind w:left="5760" w:hanging="360"/>
-      </w:pPr>
-      <w:rPr>
-        <w:rFonts w:ascii="Courier New" w:hAnsi="Courier New" w:cs="Courier New" w:hint="default"/>
-      </w:rPr>
-    </w:lvl>
-    <w:lvl w:ilvl="8" w:tplc="04090005" w:tentative="1">
-      <w:start w:val="1"/>
-      <w:numFmt w:val="bullet"/>
-      <w:lvlText w:val=""/>
-      <w:lvlJc w:val="left"/>
-      <w:pPr>
-        <w:ind w:left="6480" w:hanging="360"/>
-      </w:pPr>
-      <w:rPr>
-        <w:rFonts w:ascii="Wingdings" w:hAnsi="Wingdings" w:hint="default"/>
-      </w:rPr>
+    <w:lvl w:ilvl="0">
+      <w:start w:val="1"/>
+      <w:numFmt w:val="none"/>
+      <w:suff w:val="nothing"/>
+      <w:lvlText w:val=""/>
+      <w:lvlJc w:val="left"/>
+      <w:pPr>
+        <w:ind w:left="0" w:hanging="0"/>
+      </w:pPr>
+    </w:lvl>
+    <w:lvl w:ilvl="1">
+      <w:start w:val="1"/>
+      <w:numFmt w:val="none"/>
+      <w:suff w:val="nothing"/>
+      <w:lvlText w:val=""/>
+      <w:lvlJc w:val="left"/>
+      <w:pPr>
+        <w:ind w:left="0" w:hanging="0"/>
+      </w:pPr>
+    </w:lvl>
+    <w:lvl w:ilvl="2">
+      <w:start w:val="1"/>
+      <w:numFmt w:val="none"/>
+      <w:suff w:val="nothing"/>
+      <w:lvlText w:val=""/>
+      <w:lvlJc w:val="left"/>
+      <w:pPr>
+        <w:ind w:left="0" w:hanging="0"/>
+      </w:pPr>
+    </w:lvl>
+    <w:lvl w:ilvl="3">
+      <w:start w:val="1"/>
+      <w:numFmt w:val="none"/>
+      <w:suff w:val="nothing"/>
+      <w:lvlText w:val=""/>
+      <w:lvlJc w:val="left"/>
+      <w:pPr>
+        <w:ind w:left="0" w:hanging="0"/>
+      </w:pPr>
+    </w:lvl>
+    <w:lvl w:ilvl="4">
+      <w:start w:val="1"/>
+      <w:numFmt w:val="none"/>
+      <w:suff w:val="nothing"/>
+      <w:lvlText w:val=""/>
+      <w:lvlJc w:val="left"/>
+      <w:pPr>
+        <w:ind w:left="0" w:hanging="0"/>
+      </w:pPr>
+    </w:lvl>
+    <w:lvl w:ilvl="5">
+      <w:start w:val="1"/>
+      <w:numFmt w:val="none"/>
+      <w:suff w:val="nothing"/>
+      <w:lvlText w:val=""/>
+      <w:lvlJc w:val="left"/>
+      <w:pPr>
+        <w:ind w:left="0" w:hanging="0"/>
+      </w:pPr>
+    </w:lvl>
+    <w:lvl w:ilvl="6">
+      <w:start w:val="1"/>
+      <w:numFmt w:val="none"/>
+      <w:suff w:val="nothing"/>
+      <w:lvlText w:val=""/>
+      <w:lvlJc w:val="left"/>
+      <w:pPr>
+        <w:ind w:left="0" w:hanging="0"/>
+      </w:pPr>
+    </w:lvl>
+    <w:lvl w:ilvl="7">
+      <w:start w:val="1"/>
+      <w:numFmt w:val="none"/>
+      <w:suff w:val="nothing"/>
+      <w:lvlText w:val=""/>
+      <w:lvlJc w:val="left"/>
+      <w:pPr>
+        <w:ind w:left="0" w:hanging="0"/>
+      </w:pPr>
+    </w:lvl>
+    <w:lvl w:ilvl="8">
+      <w:start w:val="1"/>
+      <w:numFmt w:val="none"/>
+      <w:suff w:val="nothing"/>
+      <w:lvlText w:val=""/>
+      <w:lvlJc w:val="left"/>
+      <w:pPr>
+        <w:ind w:left="0" w:hanging="0"/>
+      </w:pPr>
     </w:lvl>
   </w:abstractNum>
   <w:num w:numId="1">
     <w:abstractNumId w:val="1"/>
   </w:num>
   <w:num w:numId="2">
-    <w:abstractNumId w:val="4"/>
+    <w:abstractNumId w:val="2"/>
   </w:num>
   <w:num w:numId="3">
-    <w:abstractNumId w:val="2"/>
+    <w:abstractNumId w:val="3"/>
   </w:num>
   <w:num w:numId="4">
-    <w:abstractNumId w:val="3"/>
-  </w:num>
-  <w:num w:numId="5">
-    <w:abstractNumId w:val="0"/>
+    <w:abstractNumId w:val="4"/>
   </w:num>
 </w:numbering>
 </file>
 
 <file path=word/styles.xml><?xml version="1.0" encoding="utf-8"?>
-<w:styles xmlns:mc="http://schemas.openxmlformats.org/markup-compatibility/2006" xmlns:r="http://schemas.openxmlformats.org/officeDocument/2006/relationships" xmlns:w="http://schemas.openxmlformats.org/wordprocessingml/2006/main" xmlns:w14="http://schemas.microsoft.com/office/word/2010/wordml" xmlns:w15="http://schemas.microsoft.com/office/word/2012/wordml" mc:Ignorable="w14 w15">
+<w:styles xmlns:w="http://schemas.openxmlformats.org/wordprocessingml/2006/main" xmlns:w14="http://schemas.microsoft.com/office/word/2010/wordml" xmlns:mc="http://schemas.openxmlformats.org/markup-compatibility/2006" mc:Ignorable="w14">
   <w:docDefaults>
     <w:rPrDefault>
       <w:rPr>
-        <w:rFonts w:asciiTheme="minorHAnsi" w:eastAsiaTheme="minorHAnsi" w:hAnsiTheme="minorHAnsi" w:cstheme="minorBidi"/>
+        <w:rFonts w:ascii="Calibri" w:hAnsi="Calibri" w:eastAsia="Calibri" w:cs="" w:asciiTheme="minorHAnsi" w:cstheme="minorBidi" w:eastAsiaTheme="minorHAnsi" w:hAnsiTheme="minorHAnsi"/>
         <w:sz w:val="22"/>
         <w:szCs w:val="22"/>
         <w:lang w:val="en-US" w:eastAsia="en-US" w:bidi="ar-SA"/>
       </w:rPr>
     </w:rPrDefault>
     <w:pPrDefault>
-      <w:pPr>
-        <w:spacing w:after="160" w:line="259" w:lineRule="auto"/>
-      </w:pPr>
+      <w:pPr/>
     </w:pPrDefault>
   </w:docDefaults>
   <w:latentStyles w:defLockedState="0" w:defUIPriority="99" w:defSemiHidden="0" w:defUnhideWhenUsed="0" w:defQFormat="0" w:count="380">
     <w:lsdException w:name="Normal" w:uiPriority="0" w:qFormat="1"/>
     <w:lsdException w:name="heading 1" w:uiPriority="9" w:qFormat="1"/>
-    <w:lsdException w:name="heading 2" w:semiHidden="1" w:uiPriority="9" w:unhideWhenUsed="1" w:qFormat="1"/>
-    <w:lsdException w:name="heading 3" w:semiHidden="1" w:uiPriority="9" w:unhideWhenUsed="1" w:qFormat="1"/>
-    <w:lsdException w:name="heading 4" w:semiHidden="1" w:uiPriority="9" w:unhideWhenUsed="1" w:qFormat="1"/>
-    <w:lsdException w:name="heading 5" w:semiHidden="1" w:uiPriority="9" w:unhideWhenUsed="1" w:qFormat="1"/>
-    <w:lsdException w:name="heading 6" w:semiHidden="1" w:uiPriority="9" w:unhideWhenUsed="1" w:qFormat="1"/>
-    <w:lsdException w:name="heading 7" w:semiHidden="1" w:uiPriority="9" w:unhideWhenUsed="1" w:qFormat="1"/>
-    <w:lsdException w:name="heading 8" w:semiHidden="1" w:uiPriority="9" w:unhideWhenUsed="1" w:qFormat="1"/>
-    <w:lsdException w:name="heading 9" w:semiHidden="1" w:uiPriority="9" w:unhideWhenUsed="1" w:qFormat="1"/>
+    <w:lsdException w:name="heading 2" w:uiPriority="9" w:semiHidden="1" w:unhideWhenUsed="1" w:qFormat="1"/>
+    <w:lsdException w:name="heading 3" w:uiPriority="9" w:semiHidden="1" w:unhideWhenUsed="1" w:qFormat="1"/>
+    <w:lsdException w:name="heading 4" w:uiPriority="9" w:semiHidden="1" w:unhideWhenUsed="1" w:qFormat="1"/>
+    <w:lsdException w:name="heading 5" w:uiPriority="9" w:semiHidden="1" w:unhideWhenUsed="1" w:qFormat="1"/>
+    <w:lsdException w:name="heading 6" w:uiPriority="9" w:semiHidden="1" w:unhideWhenUsed="1" w:qFormat="1"/>
+    <w:lsdException w:name="heading 7" w:uiPriority="9" w:semiHidden="1" w:unhideWhenUsed="1" w:qFormat="1"/>
+    <w:lsdException w:name="heading 8" w:uiPriority="9" w:semiHidden="1" w:unhideWhenUsed="1" w:qFormat="1"/>
+    <w:lsdException w:name="heading 9" w:uiPriority="9" w:semiHidden="1" w:unhideWhenUsed="1" w:qFormat="1"/>
     <w:lsdException w:name="index 1" w:semiHidden="1" w:unhideWhenUsed="1"/>
     <w:lsdException w:name="index 2" w:semiHidden="1" w:unhideWhenUsed="1"/>
     <w:lsdException w:name="index 3" w:semiHidden="1" w:unhideWhenUsed="1"/>
@@ -1015,22 +981,22 @@
     <w:lsdException w:name="index 7" w:semiHidden="1" w:unhideWhenUsed="1"/>
     <w:lsdException w:name="index 8" w:semiHidden="1" w:unhideWhenUsed="1"/>
     <w:lsdException w:name="index 9" w:semiHidden="1" w:unhideWhenUsed="1"/>
-    <w:lsdException w:name="toc 1" w:semiHidden="1" w:uiPriority="39" w:unhideWhenUsed="1"/>
-    <w:lsdException w:name="toc 2" w:semiHidden="1" w:uiPriority="39" w:unhideWhenUsed="1"/>
-    <w:lsdException w:name="toc 3" w:semiHidden="1" w:uiPriority="39" w:unhideWhenUsed="1"/>
-    <w:lsdException w:name="toc 4" w:semiHidden="1" w:uiPriority="39" w:unhideWhenUsed="1"/>
-    <w:lsdException w:name="toc 5" w:semiHidden="1" w:uiPriority="39" w:unhideWhenUsed="1"/>
-    <w:lsdException w:name="toc 6" w:semiHidden="1" w:uiPriority="39" w:unhideWhenUsed="1"/>
-    <w:lsdException w:name="toc 7" w:semiHidden="1" w:uiPriority="39" w:unhideWhenUsed="1"/>
-    <w:lsdException w:name="toc 8" w:semiHidden="1" w:uiPriority="39" w:unhideWhenUsed="1"/>
-    <w:lsdException w:name="toc 9" w:semiHidden="1" w:uiPriority="39" w:unhideWhenUsed="1"/>
+    <w:lsdException w:name="toc 1" w:uiPriority="39" w:semiHidden="1" w:unhideWhenUsed="1"/>
+    <w:lsdException w:name="toc 2" w:uiPriority="39" w:semiHidden="1" w:unhideWhenUsed="1"/>
+    <w:lsdException w:name="toc 3" w:uiPriority="39" w:semiHidden="1" w:unhideWhenUsed="1"/>
+    <w:lsdException w:name="toc 4" w:uiPriority="39" w:semiHidden="1" w:unhideWhenUsed="1"/>
+    <w:lsdException w:name="toc 5" w:uiPriority="39" w:semiHidden="1" w:unhideWhenUsed="1"/>
+    <w:lsdException w:name="toc 6" w:uiPriority="39" w:semiHidden="1" w:unhideWhenUsed="1"/>
+    <w:lsdException w:name="toc 7" w:uiPriority="39" w:semiHidden="1" w:unhideWhenUsed="1"/>
+    <w:lsdException w:name="toc 8" w:uiPriority="39" w:semiHidden="1" w:unhideWhenUsed="1"/>
+    <w:lsdException w:name="toc 9" w:uiPriority="39" w:semiHidden="1" w:unhideWhenUsed="1"/>
     <w:lsdException w:name="Normal Indent" w:semiHidden="1" w:unhideWhenUsed="1"/>
     <w:lsdException w:name="footnote text" w:semiHidden="1" w:unhideWhenUsed="1"/>
     <w:lsdException w:name="annotation text" w:semiHidden="1" w:unhideWhenUsed="1"/>
     <w:lsdException w:name="header" w:semiHidden="1" w:unhideWhenUsed="1"/>
     <w:lsdException w:name="footer" w:semiHidden="1" w:unhideWhenUsed="1"/>
     <w:lsdException w:name="index heading" w:semiHidden="1" w:unhideWhenUsed="1"/>
-    <w:lsdException w:name="caption" w:semiHidden="1" w:uiPriority="35" w:unhideWhenUsed="1" w:qFormat="1"/>
+    <w:lsdException w:name="caption" w:uiPriority="35" w:semiHidden="1" w:unhideWhenUsed="1" w:qFormat="1"/>
     <w:lsdException w:name="table of figures" w:semiHidden="1" w:unhideWhenUsed="1"/>
     <w:lsdException w:name="envelope address" w:semiHidden="1" w:unhideWhenUsed="1"/>
     <w:lsdException w:name="envelope return" w:semiHidden="1" w:unhideWhenUsed="1"/>
@@ -1061,7 +1027,7 @@
     <w:lsdException w:name="Title" w:uiPriority="10" w:qFormat="1"/>
     <w:lsdException w:name="Closing" w:semiHidden="1" w:unhideWhenUsed="1"/>
     <w:lsdException w:name="Signature" w:semiHidden="1" w:unhideWhenUsed="1"/>
-    <w:lsdException w:name="Default Paragraph Font" w:semiHidden="1" w:uiPriority="1" w:unhideWhenUsed="1"/>
+    <w:lsdException w:name="Default Paragraph Font" w:uiPriority="1" w:semiHidden="1" w:unhideWhenUsed="1"/>
     <w:lsdException w:name="Body Text" w:semiHidden="1" w:unhideWhenUsed="1"/>
     <w:lsdException w:name="Body Text Indent" w:semiHidden="1" w:unhideWhenUsed="1"/>
     <w:lsdException w:name="List Continue" w:semiHidden="1" w:unhideWhenUsed="1"/>
@@ -1261,8 +1227,8 @@
     <w:lsdException w:name="Subtle Reference" w:uiPriority="31" w:qFormat="1"/>
     <w:lsdException w:name="Intense Reference" w:uiPriority="32" w:qFormat="1"/>
     <w:lsdException w:name="Book Title" w:uiPriority="33" w:qFormat="1"/>
-    <w:lsdException w:name="Bibliography" w:semiHidden="1" w:uiPriority="37" w:unhideWhenUsed="1"/>
-    <w:lsdException w:name="TOC Heading" w:semiHidden="1" w:uiPriority="39" w:unhideWhenUsed="1" w:qFormat="1"/>
+    <w:lsdException w:name="Bibliography" w:uiPriority="37" w:semiHidden="1" w:unhideWhenUsed="1"/>
+    <w:lsdException w:name="TOC Heading" w:uiPriority="39" w:semiHidden="1" w:unhideWhenUsed="1" w:qFormat="1"/>
     <w:lsdException w:name="Plain Table 1" w:uiPriority="41"/>
     <w:lsdException w:name="Plain Table 2" w:uiPriority="42"/>
     <w:lsdException w:name="Plain Table 3" w:uiPriority="43"/>
@@ -1368,15 +1334,226 @@
     <w:lsdException w:name="List Table 6 Colorful Accent 6" w:uiPriority="51"/>
     <w:lsdException w:name="List Table 7 Colorful Accent 6" w:uiPriority="52"/>
   </w:latentStyles>
-  <w:style w:type="paragraph" w:default="1" w:styleId="Normal">
+  <w:style w:type="paragraph" w:styleId="Normal" w:default="1">
     <w:name w:val="Normal"/>
     <w:qFormat/>
-  </w:style>
-  <w:style w:type="character" w:default="1" w:styleId="DefaultParagraphFont">
+    <w:pPr>
+      <w:widowControl/>
+      <w:bidi w:val="0"/>
+      <w:spacing w:lineRule="auto" w:line="259" w:before="0" w:after="160"/>
+      <w:jc w:val="left"/>
+    </w:pPr>
+    <w:rPr>
+      <w:rFonts w:ascii="Calibri" w:hAnsi="Calibri" w:eastAsia="Calibri" w:cs="" w:asciiTheme="minorHAnsi" w:cstheme="minorBidi" w:eastAsiaTheme="minorHAnsi" w:hAnsiTheme="minorHAnsi"/>
+      <w:color w:val="auto"/>
+      <w:sz w:val="22"/>
+      <w:szCs w:val="22"/>
+      <w:lang w:val="en-US" w:eastAsia="en-US" w:bidi="ar-SA"/>
+    </w:rPr>
+  </w:style>
+  <w:style w:type="character" w:styleId="DefaultParagraphFont" w:default="1">
     <w:name w:val="Default Paragraph Font"/>
     <w:uiPriority w:val="1"/>
     <w:semiHidden/>
     <w:unhideWhenUsed/>
+    <w:qFormat/>
+    <w:rPr/>
+  </w:style>
+  <w:style w:type="character" w:styleId="ListLabel1">
+    <w:name w:val="ListLabel 1"/>
+    <w:qFormat/>
+    <w:rPr>
+      <w:rFonts w:cs="Courier New"/>
+    </w:rPr>
+  </w:style>
+  <w:style w:type="character" w:styleId="ListLabel2">
+    <w:name w:val="ListLabel 2"/>
+    <w:qFormat/>
+    <w:rPr>
+      <w:rFonts w:cs="Courier New"/>
+    </w:rPr>
+  </w:style>
+  <w:style w:type="character" w:styleId="ListLabel3">
+    <w:name w:val="ListLabel 3"/>
+    <w:qFormat/>
+    <w:rPr>
+      <w:rFonts w:cs="Courier New"/>
+    </w:rPr>
+  </w:style>
+  <w:style w:type="character" w:styleId="ListLabel4">
+    <w:name w:val="ListLabel 4"/>
+    <w:qFormat/>
+    <w:rPr>
+      <w:rFonts w:cs="Courier New"/>
+    </w:rPr>
+  </w:style>
+  <w:style w:type="character" w:styleId="ListLabel5">
+    <w:name w:val="ListLabel 5"/>
+    <w:qFormat/>
+    <w:rPr>
+      <w:rFonts w:cs="Courier New"/>
+    </w:rPr>
+  </w:style>
+  <w:style w:type="character" w:styleId="ListLabel6">
+    <w:name w:val="ListLabel 6"/>
+    <w:qFormat/>
+    <w:rPr>
+      <w:rFonts w:cs="Courier New"/>
+    </w:rPr>
+  </w:style>
+  <w:style w:type="character" w:styleId="ListLabel7">
+    <w:name w:val="ListLabel 7"/>
+    <w:qFormat/>
+    <w:rPr>
+      <w:rFonts w:cs="Courier New"/>
+    </w:rPr>
+  </w:style>
+  <w:style w:type="character" w:styleId="ListLabel8">
+    <w:name w:val="ListLabel 8"/>
+    <w:qFormat/>
+    <w:rPr>
+      <w:rFonts w:cs="Courier New"/>
+    </w:rPr>
+  </w:style>
+  <w:style w:type="character" w:styleId="ListLabel9">
+    <w:name w:val="ListLabel 9"/>
+    <w:qFormat/>
+    <w:rPr>
+      <w:rFonts w:cs="Courier New"/>
+    </w:rPr>
+  </w:style>
+  <w:style w:type="character" w:styleId="ListLabel10">
+    <w:name w:val="ListLabel 10"/>
+    <w:qFormat/>
+    <w:rPr>
+      <w:rFonts w:eastAsia="Calibri" w:cs=""/>
+    </w:rPr>
+  </w:style>
+  <w:style w:type="character" w:styleId="ListLabel11">
+    <w:name w:val="ListLabel 11"/>
+    <w:qFormat/>
+    <w:rPr>
+      <w:rFonts w:cs="Courier New"/>
+    </w:rPr>
+  </w:style>
+  <w:style w:type="character" w:styleId="ListLabel12">
+    <w:name w:val="ListLabel 12"/>
+    <w:qFormat/>
+    <w:rPr>
+      <w:rFonts w:cs="Courier New"/>
+    </w:rPr>
+  </w:style>
+  <w:style w:type="character" w:styleId="ListLabel13">
+    <w:name w:val="ListLabel 13"/>
+    <w:qFormat/>
+    <w:rPr>
+      <w:rFonts w:cs="Courier New"/>
+    </w:rPr>
+  </w:style>
+  <w:style w:type="character" w:styleId="ListLabel14">
+    <w:name w:val="ListLabel 14"/>
+    <w:qFormat/>
+    <w:rPr>
+      <w:rFonts w:cs="Courier New"/>
+    </w:rPr>
+  </w:style>
+  <w:style w:type="character" w:styleId="ListLabel15">
+    <w:name w:val="ListLabel 15"/>
+    <w:qFormat/>
+    <w:rPr>
+      <w:rFonts w:cs="Courier New"/>
+    </w:rPr>
+  </w:style>
+  <w:style w:type="character" w:styleId="ListLabel16">
+    <w:name w:val="ListLabel 16"/>
+    <w:qFormat/>
+    <w:rPr>
+      <w:rFonts w:cs="Courier New"/>
+    </w:rPr>
+  </w:style>
+  <w:style w:type="paragraph" w:styleId="Heading">
+    <w:name w:val="Heading"/>
+    <w:basedOn w:val="Normal"/>
+    <w:next w:val="TextBody"/>
+    <w:qFormat/>
+    <w:pPr>
+      <w:keepNext/>
+      <w:spacing w:before="240" w:after="120"/>
+    </w:pPr>
+    <w:rPr>
+      <w:rFonts w:ascii="Liberation Sans" w:hAnsi="Liberation Sans" w:eastAsia="Droid Sans Fallback" w:cs="FreeSans"/>
+      <w:sz w:val="28"/>
+      <w:szCs w:val="28"/>
+    </w:rPr>
+  </w:style>
+  <w:style w:type="paragraph" w:styleId="TextBody">
+    <w:name w:val="Body Text"/>
+    <w:basedOn w:val="Normal"/>
+    <w:pPr>
+      <w:spacing w:lineRule="auto" w:line="288" w:before="0" w:after="140"/>
+    </w:pPr>
+    <w:rPr/>
+  </w:style>
+  <w:style w:type="paragraph" w:styleId="List">
+    <w:name w:val="List"/>
+    <w:basedOn w:val="TextBody"/>
+    <w:pPr/>
+    <w:rPr>
+      <w:rFonts w:cs="FreeSans"/>
+    </w:rPr>
+  </w:style>
+  <w:style w:type="paragraph" w:styleId="Caption">
+    <w:name w:val="Caption"/>
+    <w:basedOn w:val="Normal"/>
+    <w:qFormat/>
+    <w:pPr>
+      <w:suppressLineNumbers/>
+      <w:spacing w:before="120" w:after="120"/>
+    </w:pPr>
+    <w:rPr>
+      <w:rFonts w:cs="FreeSans"/>
+      <w:i/>
+      <w:iCs/>
+      <w:sz w:val="24"/>
+      <w:szCs w:val="24"/>
+    </w:rPr>
+  </w:style>
+  <w:style w:type="paragraph" w:styleId="Index">
+    <w:name w:val="Index"/>
+    <w:basedOn w:val="Normal"/>
+    <w:qFormat/>
+    <w:pPr>
+      <w:suppressLineNumbers/>
+    </w:pPr>
+    <w:rPr>
+      <w:rFonts w:cs="FreeSans"/>
+    </w:rPr>
+  </w:style>
+  <w:style w:type="paragraph" w:styleId="NoSpacing">
+    <w:name w:val="No Spacing"/>
+    <w:uiPriority w:val="1"/>
+    <w:qFormat/>
+    <w:rsid w:val="00f766ca"/>
+    <w:pPr>
+      <w:widowControl/>
+      <w:bidi w:val="0"/>
+      <w:spacing w:lineRule="auto" w:line="240" w:before="0" w:after="0"/>
+      <w:jc w:val="left"/>
+    </w:pPr>
+    <w:rPr>
+      <w:rFonts w:ascii="Calibri" w:hAnsi="Calibri" w:eastAsia="Calibri" w:cs="" w:asciiTheme="minorHAnsi" w:cstheme="minorBidi" w:eastAsiaTheme="minorHAnsi" w:hAnsiTheme="minorHAnsi"/>
+      <w:color w:val="auto"/>
+      <w:sz w:val="22"/>
+      <w:szCs w:val="22"/>
+      <w:lang w:val="en-US" w:eastAsia="en-US" w:bidi="ar-SA"/>
+    </w:rPr>
+  </w:style>
+  <w:style w:type="numbering" w:styleId="NoList" w:default="1">
+    <w:name w:val="No List"/>
+    <w:uiPriority w:val="99"/>
+    <w:semiHidden/>
+    <w:unhideWhenUsed/>
+    <w:qFormat/>
   </w:style>
   <w:style w:type="table" w:default="1" w:styleId="TableNormal">
     <w:name w:val="Normal Table"/>
@@ -1392,21 +1569,6 @@
         <w:right w:w="108" w:type="dxa"/>
       </w:tblCellMar>
     </w:tblPr>
-  </w:style>
-  <w:style w:type="numbering" w:default="1" w:styleId="NoList">
-    <w:name w:val="No List"/>
-    <w:uiPriority w:val="99"/>
-    <w:semiHidden/>
-    <w:unhideWhenUsed/>
-  </w:style>
-  <w:style w:type="paragraph" w:styleId="NoSpacing">
-    <w:name w:val="No Spacing"/>
-    <w:uiPriority w:val="1"/>
-    <w:qFormat/>
-    <w:rsid w:val="00F766CA"/>
-    <w:pPr>
-      <w:spacing w:after="0" w:line="240" w:lineRule="auto"/>
-    </w:pPr>
   </w:style>
 </w:styles>
 </file>

</xml_diff>